<commit_message>
equals fix Doku angepasst neuer dump
</commit_message>
<xml_diff>
--- a/docs/Schnitstellen.docx
+++ b/docs/Schnitstellen.docx
@@ -12,7 +12,7 @@
     </w:p>
     <w:tbl>
       <w:tblPr>
-        <w:tblStyle w:val="LightList"/>
+        <w:tblStyle w:val="LightList1"/>
         <w:tblW w:w="0" w:type="auto"/>
         <w:tblLook w:val="04A0"/>
       </w:tblPr>
@@ -228,7 +228,6 @@
     <w:p>
       <w:pPr>
         <w:pStyle w:val="Heading1"/>
-        <w:cnfStyle w:val="001000100000"/>
       </w:pPr>
       <w:r>
         <w:t>/time-</w:t>
@@ -242,7 +241,6 @@
     <w:p>
       <w:pPr>
         <w:pStyle w:val="Heading2"/>
-        <w:cnfStyle w:val="001000100000"/>
         <w:rPr>
           <w:rStyle w:val="Strong"/>
         </w:rPr>
@@ -255,9 +253,6 @@
       </w:r>
     </w:p>
     <w:p>
-      <w:pPr>
-        <w:cnfStyle w:val="001000100000"/>
-      </w:pPr>
       <w:r>
         <w:t>keine</w:t>
       </w:r>
@@ -265,7 +260,6 @@
     <w:p>
       <w:pPr>
         <w:pStyle w:val="Heading2"/>
-        <w:cnfStyle w:val="001000100000"/>
         <w:rPr>
           <w:rStyle w:val="Strong"/>
         </w:rPr>
@@ -278,16 +272,12 @@
       </w:r>
     </w:p>
     <w:p>
-      <w:pPr>
-        <w:cnfStyle w:val="001000100000"/>
-      </w:pPr>
       <w:r>
         <w:t>JSON mit Buchungen</w:t>
       </w:r>
     </w:p>
     <w:p>
       <w:pPr>
-        <w:cnfStyle w:val="001000100000"/>
         <w:rPr>
           <w:rStyle w:val="Strong"/>
           <w:b w:val="0"/>
@@ -2331,7 +2321,6 @@
     <w:p>
       <w:pPr>
         <w:pStyle w:val="Heading1"/>
-        <w:cnfStyle w:val="001000100000"/>
       </w:pPr>
       <w:r>
         <w:lastRenderedPageBreak/>
@@ -2352,7 +2341,6 @@
     <w:p>
       <w:pPr>
         <w:pStyle w:val="Heading2"/>
-        <w:cnfStyle w:val="001000100000"/>
       </w:pPr>
       <w:bookmarkStart w:id="0" w:name="_Ref358288200"/>
       <w:r>
@@ -2361,17 +2349,11 @@
       <w:bookmarkEnd w:id="0"/>
     </w:p>
     <w:p>
-      <w:pPr>
-        <w:cnfStyle w:val="001000100000"/>
-      </w:pPr>
       <w:r>
         <w:t>Belieb viele Filter in einem JSON Format.</w:t>
       </w:r>
     </w:p>
     <w:p>
-      <w:pPr>
-        <w:cnfStyle w:val="001000100000"/>
-      </w:pPr>
       <w:r>
         <w:t xml:space="preserve">Die Ergebnisse von Filter des gleichen Typs, also z.B. zwei </w:t>
       </w:r>
@@ -2394,9 +2376,6 @@
       </w:r>
     </w:p>
     <w:p>
-      <w:pPr>
-        <w:cnfStyle w:val="001000100000"/>
-      </w:pPr>
       <w:r>
         <w:t>Beispiel:</w:t>
       </w:r>
@@ -2943,16 +2922,12 @@
     </w:tbl>
     <w:p>
       <w:pPr>
-        <w:cnfStyle w:val="001000100000"/>
         <w:rPr>
           <w:lang w:val="en-US"/>
         </w:rPr>
       </w:pPr>
     </w:p>
     <w:p>
-      <w:pPr>
-        <w:cnfStyle w:val="001000100000"/>
-      </w:pPr>
       <w:r>
         <w:t>Wobei die Eigenschaft “Name “</w:t>
       </w:r>
@@ -2962,7 +2937,7 @@
     </w:p>
     <w:tbl>
       <w:tblPr>
-        <w:tblStyle w:val="LightList"/>
+        <w:tblStyle w:val="LightList1"/>
         <w:tblW w:w="0" w:type="auto"/>
         <w:tblLook w:val="04A0"/>
       </w:tblPr>
@@ -3133,11 +3108,7 @@
         </w:tc>
       </w:tr>
     </w:tbl>
-    <w:p>
-      <w:pPr>
-        <w:cnfStyle w:val="001000100000"/>
-      </w:pPr>
-    </w:p>
+    <w:p/>
     <w:p>
       <w:r>
         <w:br w:type="page"/>
@@ -3146,7 +3117,6 @@
     <w:p>
       <w:pPr>
         <w:pStyle w:val="Heading2"/>
-        <w:cnfStyle w:val="001000100000"/>
       </w:pPr>
       <w:r>
         <w:lastRenderedPageBreak/>
@@ -3154,16 +3124,12 @@
       </w:r>
     </w:p>
     <w:p>
-      <w:pPr>
-        <w:cnfStyle w:val="001000100000"/>
-      </w:pPr>
       <w:r>
         <w:t>Die Filter werden auf die Daten angewendet und auf dieser Basis werden die Kennzahlen berechnet.</w:t>
       </w:r>
     </w:p>
     <w:p>
       <w:pPr>
-        <w:cnfStyle w:val="001000100000"/>
         <w:rPr>
           <w:b/>
         </w:rPr>
@@ -3192,6 +3158,12 @@
           <w:p>
             <w:pPr>
               <w:rPr>
+                <w:rStyle w:val="sbracket"/>
+                <w:rFonts w:ascii="Lucida Console" w:hAnsi="Lucida Console"/>
+                <w:color w:val="666666"/>
+                <w:sz w:val="20"/>
+                <w:szCs w:val="20"/>
+                <w:bdr w:val="none" w:sz="0" w:space="0" w:color="auto" w:frame="1"/>
                 <w:lang w:val="en-US"/>
               </w:rPr>
             </w:pPr>
@@ -3207,30 +3179,11 @@
               </w:rPr>
               <w:t>[</w:t>
             </w:r>
-            <w:r>
-              <w:rPr>
-                <w:rFonts w:ascii="Lucida Console" w:hAnsi="Lucida Console"/>
-                <w:color w:val="000000"/>
-                <w:sz w:val="20"/>
-                <w:szCs w:val="20"/>
-                <w:lang w:val="en-US"/>
-              </w:rPr>
-              <w:br/>
-            </w:r>
-            <w:r>
-              <w:rPr>
-                <w:rFonts w:ascii="Lucida Console" w:hAnsi="Lucida Console"/>
-                <w:color w:val="000000"/>
-                <w:sz w:val="20"/>
-                <w:szCs w:val="20"/>
-                <w:bdr w:val="none" w:sz="0" w:space="0" w:color="auto" w:frame="1"/>
-                <w:lang w:val="en-US"/>
-              </w:rPr>
-              <w:t>   </w:t>
-            </w:r>
-            <w:r>
-              <w:rPr>
-                <w:rStyle w:val="sbrace"/>
+          </w:p>
+          <w:p>
+            <w:pPr>
+              <w:rPr>
+                <w:rStyle w:val="sbracket"/>
                 <w:rFonts w:ascii="Lucida Console" w:hAnsi="Lucida Console"/>
                 <w:color w:val="666666"/>
                 <w:sz w:val="20"/>
@@ -3238,156 +3191,7 @@
                 <w:bdr w:val="none" w:sz="0" w:space="0" w:color="auto" w:frame="1"/>
                 <w:lang w:val="en-US"/>
               </w:rPr>
-              <w:t>{</w:t>
-            </w:r>
-            <w:r>
-              <w:rPr>
-                <w:rFonts w:ascii="Lucida Console" w:hAnsi="Lucida Console"/>
-                <w:color w:val="000000"/>
-                <w:sz w:val="20"/>
-                <w:szCs w:val="20"/>
-                <w:lang w:val="en-US"/>
-              </w:rPr>
-              <w:br/>
-            </w:r>
-            <w:r>
-              <w:rPr>
-                <w:rFonts w:ascii="Lucida Console" w:hAnsi="Lucida Console"/>
-                <w:color w:val="000000"/>
-                <w:sz w:val="20"/>
-                <w:szCs w:val="20"/>
-                <w:bdr w:val="none" w:sz="0" w:space="0" w:color="auto" w:frame="1"/>
-                <w:lang w:val="en-US"/>
-              </w:rPr>
-              <w:t>      </w:t>
-            </w:r>
-            <w:r>
-              <w:rPr>
-                <w:rStyle w:val="sobjectk"/>
-                <w:rFonts w:ascii="Lucida Console" w:hAnsi="Lucida Console"/>
-                <w:b/>
-                <w:bCs/>
-                <w:color w:val="36393B"/>
-                <w:sz w:val="20"/>
-                <w:szCs w:val="20"/>
-                <w:bdr w:val="none" w:sz="0" w:space="0" w:color="auto" w:frame="1"/>
-                <w:lang w:val="en-US"/>
-              </w:rPr>
-              <w:t>"date"</w:t>
-            </w:r>
-            <w:r>
-              <w:rPr>
-                <w:rStyle w:val="scolon"/>
-                <w:rFonts w:ascii="Lucida Console" w:hAnsi="Lucida Console"/>
-                <w:color w:val="333333"/>
-                <w:sz w:val="20"/>
-                <w:szCs w:val="20"/>
-                <w:bdr w:val="none" w:sz="0" w:space="0" w:color="auto" w:frame="1"/>
-                <w:lang w:val="en-US"/>
-              </w:rPr>
-              <w:t>:</w:t>
-            </w:r>
-            <w:r>
-              <w:rPr>
-                <w:rStyle w:val="sobjectv"/>
-                <w:rFonts w:ascii="Lucida Console" w:hAnsi="Lucida Console"/>
-                <w:color w:val="000000"/>
-                <w:sz w:val="20"/>
-                <w:szCs w:val="20"/>
-                <w:bdr w:val="none" w:sz="0" w:space="0" w:color="auto" w:frame="1"/>
-                <w:lang w:val="en-US"/>
-              </w:rPr>
-              <w:t>"1-2013"</w:t>
-            </w:r>
-            <w:r>
-              <w:rPr>
-                <w:rStyle w:val="scomma"/>
-                <w:rFonts w:ascii="Lucida Console" w:hAnsi="Lucida Console"/>
-                <w:color w:val="333333"/>
-                <w:sz w:val="20"/>
-                <w:szCs w:val="20"/>
-                <w:bdr w:val="none" w:sz="0" w:space="0" w:color="auto" w:frame="1"/>
-                <w:lang w:val="en-US"/>
-              </w:rPr>
-              <w:t>,</w:t>
-            </w:r>
-            <w:r>
-              <w:rPr>
-                <w:rFonts w:ascii="Lucida Console" w:hAnsi="Lucida Console"/>
-                <w:color w:val="000000"/>
-                <w:sz w:val="20"/>
-                <w:szCs w:val="20"/>
-                <w:lang w:val="en-US"/>
-              </w:rPr>
-              <w:br/>
-            </w:r>
-            <w:r>
-              <w:rPr>
-                <w:rFonts w:ascii="Lucida Console" w:hAnsi="Lucida Console"/>
-                <w:color w:val="000000"/>
-                <w:sz w:val="20"/>
-                <w:szCs w:val="20"/>
-                <w:bdr w:val="none" w:sz="0" w:space="0" w:color="auto" w:frame="1"/>
-                <w:lang w:val="en-US"/>
-              </w:rPr>
-              <w:t>      </w:t>
-            </w:r>
-            <w:r>
-              <w:rPr>
-                <w:rStyle w:val="sobjectk"/>
-                <w:rFonts w:ascii="Lucida Console" w:hAnsi="Lucida Console"/>
-                <w:b/>
-                <w:bCs/>
-                <w:color w:val="36393B"/>
-                <w:sz w:val="20"/>
-                <w:szCs w:val="20"/>
-                <w:bdr w:val="none" w:sz="0" w:space="0" w:color="auto" w:frame="1"/>
-                <w:lang w:val="en-US"/>
-              </w:rPr>
-              <w:t>"</w:t>
-            </w:r>
-            <w:proofErr w:type="spellStart"/>
-            <w:r>
-              <w:rPr>
-                <w:rStyle w:val="sobjectk"/>
-                <w:rFonts w:ascii="Lucida Console" w:hAnsi="Lucida Console"/>
-                <w:b/>
-                <w:bCs/>
-                <w:color w:val="36393B"/>
-                <w:sz w:val="20"/>
-                <w:szCs w:val="20"/>
-                <w:bdr w:val="none" w:sz="0" w:space="0" w:color="auto" w:frame="1"/>
-                <w:lang w:val="en-US"/>
-              </w:rPr>
-              <w:t>keyFigures</w:t>
-            </w:r>
-            <w:proofErr w:type="spellEnd"/>
-            <w:r>
-              <w:rPr>
-                <w:rStyle w:val="sobjectk"/>
-                <w:rFonts w:ascii="Lucida Console" w:hAnsi="Lucida Console"/>
-                <w:b/>
-                <w:bCs/>
-                <w:color w:val="36393B"/>
-                <w:sz w:val="20"/>
-                <w:szCs w:val="20"/>
-                <w:bdr w:val="none" w:sz="0" w:space="0" w:color="auto" w:frame="1"/>
-                <w:lang w:val="en-US"/>
-              </w:rPr>
-              <w:t>"</w:t>
-            </w:r>
-            <w:r>
-              <w:rPr>
-                <w:rStyle w:val="scolon"/>
-                <w:rFonts w:ascii="Lucida Console" w:hAnsi="Lucida Console"/>
-                <w:color w:val="333333"/>
-                <w:sz w:val="20"/>
-                <w:szCs w:val="20"/>
-                <w:bdr w:val="none" w:sz="0" w:space="0" w:color="auto" w:frame="1"/>
-                <w:lang w:val="en-US"/>
-              </w:rPr>
-              <w:t>:</w:t>
-            </w:r>
+            </w:pPr>
             <w:r>
               <w:rPr>
                 <w:rStyle w:val="sbracket"/>
@@ -3398,32 +3202,13 @@
                 <w:bdr w:val="none" w:sz="0" w:space="0" w:color="auto" w:frame="1"/>
                 <w:lang w:val="en-US"/>
               </w:rPr>
-              <w:t>[</w:t>
-            </w:r>
-            <w:r>
-              <w:rPr>
-                <w:rFonts w:ascii="Lucida Console" w:hAnsi="Lucida Console"/>
-                <w:color w:val="000000"/>
-                <w:sz w:val="20"/>
-                <w:szCs w:val="20"/>
-                <w:lang w:val="en-US"/>
-              </w:rPr>
-              <w:br/>
-            </w:r>
-            <w:r>
-              <w:rPr>
-                <w:rFonts w:ascii="Lucida Console" w:hAnsi="Lucida Console"/>
-                <w:color w:val="000000"/>
-                <w:sz w:val="20"/>
-                <w:szCs w:val="20"/>
-                <w:bdr w:val="none" w:sz="0" w:space="0" w:color="auto" w:frame="1"/>
-                <w:lang w:val="en-US"/>
-              </w:rPr>
-              <w:t>         </w:t>
-            </w:r>
-            <w:r>
-              <w:rPr>
-                <w:rStyle w:val="sbrace"/>
+              <w:t xml:space="preserve">   {</w:t>
+            </w:r>
+          </w:p>
+          <w:p>
+            <w:pPr>
+              <w:rPr>
+                <w:rStyle w:val="sbracket"/>
                 <w:rFonts w:ascii="Lucida Console" w:hAnsi="Lucida Console"/>
                 <w:color w:val="666666"/>
                 <w:sz w:val="20"/>
@@ -3431,233 +3216,10 @@
                 <w:bdr w:val="none" w:sz="0" w:space="0" w:color="auto" w:frame="1"/>
                 <w:lang w:val="en-US"/>
               </w:rPr>
-              <w:t>{</w:t>
-            </w:r>
-            <w:r>
-              <w:rPr>
-                <w:rFonts w:ascii="Lucida Console" w:hAnsi="Lucida Console"/>
-                <w:color w:val="000000"/>
-                <w:sz w:val="20"/>
-                <w:szCs w:val="20"/>
-                <w:lang w:val="en-US"/>
-              </w:rPr>
-              <w:br/>
-            </w:r>
-            <w:r>
-              <w:rPr>
-                <w:rFonts w:ascii="Lucida Console" w:hAnsi="Lucida Console"/>
-                <w:color w:val="000000"/>
-                <w:sz w:val="20"/>
-                <w:szCs w:val="20"/>
-                <w:bdr w:val="none" w:sz="0" w:space="0" w:color="auto" w:frame="1"/>
-                <w:lang w:val="en-US"/>
-              </w:rPr>
-              <w:t>            </w:t>
-            </w:r>
-            <w:r>
-              <w:rPr>
-                <w:rStyle w:val="sobjectk"/>
-                <w:rFonts w:ascii="Lucida Console" w:hAnsi="Lucida Console"/>
-                <w:b/>
-                <w:bCs/>
-                <w:color w:val="36393B"/>
-                <w:sz w:val="20"/>
-                <w:szCs w:val="20"/>
-                <w:bdr w:val="none" w:sz="0" w:space="0" w:color="auto" w:frame="1"/>
-                <w:lang w:val="en-US"/>
-              </w:rPr>
-              <w:t>"measure"</w:t>
-            </w:r>
-            <w:r>
-              <w:rPr>
-                <w:rStyle w:val="scolon"/>
-                <w:rFonts w:ascii="Lucida Console" w:hAnsi="Lucida Console"/>
-                <w:color w:val="333333"/>
-                <w:sz w:val="20"/>
-                <w:szCs w:val="20"/>
-                <w:bdr w:val="none" w:sz="0" w:space="0" w:color="auto" w:frame="1"/>
-                <w:lang w:val="en-US"/>
-              </w:rPr>
-              <w:t>:</w:t>
-            </w:r>
-            <w:r>
-              <w:rPr>
-                <w:rStyle w:val="sobjectv"/>
-                <w:rFonts w:ascii="Lucida Console" w:hAnsi="Lucida Console"/>
-                <w:color w:val="000000"/>
-                <w:sz w:val="20"/>
-                <w:szCs w:val="20"/>
-                <w:bdr w:val="none" w:sz="0" w:space="0" w:color="auto" w:frame="1"/>
-                <w:lang w:val="en-US"/>
-              </w:rPr>
-              <w:t>"HOUR"</w:t>
-            </w:r>
-            <w:r>
-              <w:rPr>
-                <w:rStyle w:val="scomma"/>
-                <w:rFonts w:ascii="Lucida Console" w:hAnsi="Lucida Console"/>
-                <w:color w:val="333333"/>
-                <w:sz w:val="20"/>
-                <w:szCs w:val="20"/>
-                <w:bdr w:val="none" w:sz="0" w:space="0" w:color="auto" w:frame="1"/>
-                <w:lang w:val="en-US"/>
-              </w:rPr>
-              <w:t>,</w:t>
-            </w:r>
-            <w:r>
-              <w:rPr>
-                <w:rFonts w:ascii="Lucida Console" w:hAnsi="Lucida Console"/>
-                <w:color w:val="000000"/>
-                <w:sz w:val="20"/>
-                <w:szCs w:val="20"/>
-                <w:lang w:val="en-US"/>
-              </w:rPr>
-              <w:br/>
-            </w:r>
-            <w:r>
-              <w:rPr>
-                <w:rFonts w:ascii="Lucida Console" w:hAnsi="Lucida Console"/>
-                <w:color w:val="000000"/>
-                <w:sz w:val="20"/>
-                <w:szCs w:val="20"/>
-                <w:bdr w:val="none" w:sz="0" w:space="0" w:color="auto" w:frame="1"/>
-                <w:lang w:val="en-US"/>
-              </w:rPr>
-              <w:t>            </w:t>
-            </w:r>
-            <w:r>
-              <w:rPr>
-                <w:rStyle w:val="sobjectk"/>
-                <w:rFonts w:ascii="Lucida Console" w:hAnsi="Lucida Console"/>
-                <w:b/>
-                <w:bCs/>
-                <w:color w:val="36393B"/>
-                <w:sz w:val="20"/>
-                <w:szCs w:val="20"/>
-                <w:bdr w:val="none" w:sz="0" w:space="0" w:color="auto" w:frame="1"/>
-                <w:lang w:val="en-US"/>
-              </w:rPr>
-              <w:t>"value"</w:t>
-            </w:r>
-            <w:r>
-              <w:rPr>
-                <w:rStyle w:val="scolon"/>
-                <w:rFonts w:ascii="Lucida Console" w:hAnsi="Lucida Console"/>
-                <w:color w:val="333333"/>
-                <w:sz w:val="20"/>
-                <w:szCs w:val="20"/>
-                <w:bdr w:val="none" w:sz="0" w:space="0" w:color="auto" w:frame="1"/>
-                <w:lang w:val="en-US"/>
-              </w:rPr>
-              <w:t>:</w:t>
-            </w:r>
-            <w:r>
-              <w:rPr>
-                <w:rStyle w:val="sobjectv"/>
-                <w:rFonts w:ascii="Lucida Console" w:hAnsi="Lucida Console"/>
-                <w:color w:val="000000"/>
-                <w:sz w:val="20"/>
-                <w:szCs w:val="20"/>
-                <w:bdr w:val="none" w:sz="0" w:space="0" w:color="auto" w:frame="1"/>
-                <w:lang w:val="en-US"/>
-              </w:rPr>
-              <w:t>49.25</w:t>
-            </w:r>
-            <w:r>
-              <w:rPr>
-                <w:rStyle w:val="scomma"/>
-                <w:rFonts w:ascii="Lucida Console" w:hAnsi="Lucida Console"/>
-                <w:color w:val="333333"/>
-                <w:sz w:val="20"/>
-                <w:szCs w:val="20"/>
-                <w:bdr w:val="none" w:sz="0" w:space="0" w:color="auto" w:frame="1"/>
-                <w:lang w:val="en-US"/>
-              </w:rPr>
-              <w:t>,</w:t>
-            </w:r>
-            <w:r>
-              <w:rPr>
-                <w:rFonts w:ascii="Lucida Console" w:hAnsi="Lucida Console"/>
-                <w:color w:val="000000"/>
-                <w:sz w:val="20"/>
-                <w:szCs w:val="20"/>
-                <w:lang w:val="en-US"/>
-              </w:rPr>
-              <w:br/>
-            </w:r>
-            <w:r>
-              <w:rPr>
-                <w:rFonts w:ascii="Lucida Console" w:hAnsi="Lucida Console"/>
-                <w:color w:val="000000"/>
-                <w:sz w:val="20"/>
-                <w:szCs w:val="20"/>
-                <w:bdr w:val="none" w:sz="0" w:space="0" w:color="auto" w:frame="1"/>
-                <w:lang w:val="en-US"/>
-              </w:rPr>
-              <w:t>            </w:t>
-            </w:r>
-            <w:r>
-              <w:rPr>
-                <w:rStyle w:val="sobjectk"/>
-                <w:rFonts w:ascii="Lucida Console" w:hAnsi="Lucida Console"/>
-                <w:b/>
-                <w:bCs/>
-                <w:color w:val="36393B"/>
-                <w:sz w:val="20"/>
-                <w:szCs w:val="20"/>
-                <w:bdr w:val="none" w:sz="0" w:space="0" w:color="auto" w:frame="1"/>
-                <w:lang w:val="en-US"/>
-              </w:rPr>
-              <w:t>"key"</w:t>
-            </w:r>
-            <w:r>
-              <w:rPr>
-                <w:rStyle w:val="scolon"/>
-                <w:rFonts w:ascii="Lucida Console" w:hAnsi="Lucida Console"/>
-                <w:color w:val="333333"/>
-                <w:sz w:val="20"/>
-                <w:szCs w:val="20"/>
-                <w:bdr w:val="none" w:sz="0" w:space="0" w:color="auto" w:frame="1"/>
-                <w:lang w:val="en-US"/>
-              </w:rPr>
-              <w:t>:</w:t>
-            </w:r>
-            <w:r>
-              <w:rPr>
-                <w:rStyle w:val="sobjectv"/>
-                <w:rFonts w:ascii="Lucida Console" w:hAnsi="Lucida Console"/>
-                <w:color w:val="000000"/>
-                <w:sz w:val="20"/>
-                <w:szCs w:val="20"/>
-                <w:bdr w:val="none" w:sz="0" w:space="0" w:color="auto" w:frame="1"/>
-                <w:lang w:val="en-US"/>
-              </w:rPr>
-              <w:t>"BILLABLE_PERFORMANCE"</w:t>
-            </w:r>
-            <w:r>
-              <w:rPr>
-                <w:rFonts w:ascii="Lucida Console" w:hAnsi="Lucida Console"/>
-                <w:color w:val="000000"/>
-                <w:sz w:val="20"/>
-                <w:szCs w:val="20"/>
-                <w:lang w:val="en-US"/>
-              </w:rPr>
-              <w:br/>
-            </w:r>
-            <w:r>
-              <w:rPr>
-                <w:rFonts w:ascii="Lucida Console" w:hAnsi="Lucida Console"/>
-                <w:color w:val="000000"/>
-                <w:sz w:val="20"/>
-                <w:szCs w:val="20"/>
-                <w:bdr w:val="none" w:sz="0" w:space="0" w:color="auto" w:frame="1"/>
-                <w:lang w:val="en-US"/>
-              </w:rPr>
-              <w:t>         </w:t>
-            </w:r>
-            <w:r>
-              <w:rPr>
-                <w:rStyle w:val="sbrace"/>
+            </w:pPr>
+            <w:r>
+              <w:rPr>
+                <w:rStyle w:val="sbracket"/>
                 <w:rFonts w:ascii="Lucida Console" w:hAnsi="Lucida Console"/>
                 <w:color w:val="666666"/>
                 <w:sz w:val="20"/>
@@ -3665,44 +3227,13 @@
                 <w:bdr w:val="none" w:sz="0" w:space="0" w:color="auto" w:frame="1"/>
                 <w:lang w:val="en-US"/>
               </w:rPr>
-              <w:t>}</w:t>
-            </w:r>
-            <w:r>
-              <w:rPr>
-                <w:rStyle w:val="scomma"/>
-                <w:rFonts w:ascii="Lucida Console" w:hAnsi="Lucida Console"/>
-                <w:color w:val="333333"/>
-                <w:sz w:val="20"/>
-                <w:szCs w:val="20"/>
-                <w:bdr w:val="none" w:sz="0" w:space="0" w:color="auto" w:frame="1"/>
-                <w:lang w:val="en-US"/>
-              </w:rPr>
-              <w:t>,</w:t>
-            </w:r>
-            <w:r>
-              <w:rPr>
-                <w:rFonts w:ascii="Lucida Console" w:hAnsi="Lucida Console"/>
-                <w:color w:val="000000"/>
-                <w:sz w:val="20"/>
-                <w:szCs w:val="20"/>
-                <w:lang w:val="en-US"/>
-              </w:rPr>
-              <w:br/>
-            </w:r>
-            <w:r>
-              <w:rPr>
-                <w:rFonts w:ascii="Lucida Console" w:hAnsi="Lucida Console"/>
-                <w:color w:val="000000"/>
-                <w:sz w:val="20"/>
-                <w:szCs w:val="20"/>
-                <w:bdr w:val="none" w:sz="0" w:space="0" w:color="auto" w:frame="1"/>
-                <w:lang w:val="en-US"/>
-              </w:rPr>
-              <w:t>         </w:t>
-            </w:r>
-            <w:r>
-              <w:rPr>
-                <w:rStyle w:val="sbrace"/>
+              <w:t xml:space="preserve">      "measure":"RATIO",</w:t>
+            </w:r>
+          </w:p>
+          <w:p>
+            <w:pPr>
+              <w:rPr>
+                <w:rStyle w:val="sbracket"/>
                 <w:rFonts w:ascii="Lucida Console" w:hAnsi="Lucida Console"/>
                 <w:color w:val="666666"/>
                 <w:sz w:val="20"/>
@@ -3710,233 +3241,10 @@
                 <w:bdr w:val="none" w:sz="0" w:space="0" w:color="auto" w:frame="1"/>
                 <w:lang w:val="en-US"/>
               </w:rPr>
-              <w:t>{</w:t>
-            </w:r>
-            <w:r>
-              <w:rPr>
-                <w:rFonts w:ascii="Lucida Console" w:hAnsi="Lucida Console"/>
-                <w:color w:val="000000"/>
-                <w:sz w:val="20"/>
-                <w:szCs w:val="20"/>
-                <w:lang w:val="en-US"/>
-              </w:rPr>
-              <w:br/>
-            </w:r>
-            <w:r>
-              <w:rPr>
-                <w:rFonts w:ascii="Lucida Console" w:hAnsi="Lucida Console"/>
-                <w:color w:val="000000"/>
-                <w:sz w:val="20"/>
-                <w:szCs w:val="20"/>
-                <w:bdr w:val="none" w:sz="0" w:space="0" w:color="auto" w:frame="1"/>
-                <w:lang w:val="en-US"/>
-              </w:rPr>
-              <w:t>            </w:t>
-            </w:r>
-            <w:r>
-              <w:rPr>
-                <w:rStyle w:val="sobjectk"/>
-                <w:rFonts w:ascii="Lucida Console" w:hAnsi="Lucida Console"/>
-                <w:b/>
-                <w:bCs/>
-                <w:color w:val="36393B"/>
-                <w:sz w:val="20"/>
-                <w:szCs w:val="20"/>
-                <w:bdr w:val="none" w:sz="0" w:space="0" w:color="auto" w:frame="1"/>
-                <w:lang w:val="en-US"/>
-              </w:rPr>
-              <w:t>"measure"</w:t>
-            </w:r>
-            <w:r>
-              <w:rPr>
-                <w:rStyle w:val="scolon"/>
-                <w:rFonts w:ascii="Lucida Console" w:hAnsi="Lucida Console"/>
-                <w:color w:val="333333"/>
-                <w:sz w:val="20"/>
-                <w:szCs w:val="20"/>
-                <w:bdr w:val="none" w:sz="0" w:space="0" w:color="auto" w:frame="1"/>
-                <w:lang w:val="en-US"/>
-              </w:rPr>
-              <w:t>:</w:t>
-            </w:r>
-            <w:r>
-              <w:rPr>
-                <w:rStyle w:val="sobjectv"/>
-                <w:rFonts w:ascii="Lucida Console" w:hAnsi="Lucida Console"/>
-                <w:color w:val="000000"/>
-                <w:sz w:val="20"/>
-                <w:szCs w:val="20"/>
-                <w:bdr w:val="none" w:sz="0" w:space="0" w:color="auto" w:frame="1"/>
-                <w:lang w:val="en-US"/>
-              </w:rPr>
-              <w:t>"HOUR"</w:t>
-            </w:r>
-            <w:r>
-              <w:rPr>
-                <w:rStyle w:val="scomma"/>
-                <w:rFonts w:ascii="Lucida Console" w:hAnsi="Lucida Console"/>
-                <w:color w:val="333333"/>
-                <w:sz w:val="20"/>
-                <w:szCs w:val="20"/>
-                <w:bdr w:val="none" w:sz="0" w:space="0" w:color="auto" w:frame="1"/>
-                <w:lang w:val="en-US"/>
-              </w:rPr>
-              <w:t>,</w:t>
-            </w:r>
-            <w:r>
-              <w:rPr>
-                <w:rFonts w:ascii="Lucida Console" w:hAnsi="Lucida Console"/>
-                <w:color w:val="000000"/>
-                <w:sz w:val="20"/>
-                <w:szCs w:val="20"/>
-                <w:lang w:val="en-US"/>
-              </w:rPr>
-              <w:br/>
-            </w:r>
-            <w:r>
-              <w:rPr>
-                <w:rFonts w:ascii="Lucida Console" w:hAnsi="Lucida Console"/>
-                <w:color w:val="000000"/>
-                <w:sz w:val="20"/>
-                <w:szCs w:val="20"/>
-                <w:bdr w:val="none" w:sz="0" w:space="0" w:color="auto" w:frame="1"/>
-                <w:lang w:val="en-US"/>
-              </w:rPr>
-              <w:t>            </w:t>
-            </w:r>
-            <w:r>
-              <w:rPr>
-                <w:rStyle w:val="sobjectk"/>
-                <w:rFonts w:ascii="Lucida Console" w:hAnsi="Lucida Console"/>
-                <w:b/>
-                <w:bCs/>
-                <w:color w:val="36393B"/>
-                <w:sz w:val="20"/>
-                <w:szCs w:val="20"/>
-                <w:bdr w:val="none" w:sz="0" w:space="0" w:color="auto" w:frame="1"/>
-                <w:lang w:val="en-US"/>
-              </w:rPr>
-              <w:t>"value"</w:t>
-            </w:r>
-            <w:r>
-              <w:rPr>
-                <w:rStyle w:val="scolon"/>
-                <w:rFonts w:ascii="Lucida Console" w:hAnsi="Lucida Console"/>
-                <w:color w:val="333333"/>
-                <w:sz w:val="20"/>
-                <w:szCs w:val="20"/>
-                <w:bdr w:val="none" w:sz="0" w:space="0" w:color="auto" w:frame="1"/>
-                <w:lang w:val="en-US"/>
-              </w:rPr>
-              <w:t>:</w:t>
-            </w:r>
-            <w:r>
-              <w:rPr>
-                <w:rStyle w:val="sobjectv"/>
-                <w:rFonts w:ascii="Lucida Console" w:hAnsi="Lucida Console"/>
-                <w:color w:val="000000"/>
-                <w:sz w:val="20"/>
-                <w:szCs w:val="20"/>
-                <w:bdr w:val="none" w:sz="0" w:space="0" w:color="auto" w:frame="1"/>
-                <w:lang w:val="en-US"/>
-              </w:rPr>
-              <w:t>60.75</w:t>
-            </w:r>
-            <w:r>
-              <w:rPr>
-                <w:rStyle w:val="scomma"/>
-                <w:rFonts w:ascii="Lucida Console" w:hAnsi="Lucida Console"/>
-                <w:color w:val="333333"/>
-                <w:sz w:val="20"/>
-                <w:szCs w:val="20"/>
-                <w:bdr w:val="none" w:sz="0" w:space="0" w:color="auto" w:frame="1"/>
-                <w:lang w:val="en-US"/>
-              </w:rPr>
-              <w:t>,</w:t>
-            </w:r>
-            <w:r>
-              <w:rPr>
-                <w:rFonts w:ascii="Lucida Console" w:hAnsi="Lucida Console"/>
-                <w:color w:val="000000"/>
-                <w:sz w:val="20"/>
-                <w:szCs w:val="20"/>
-                <w:lang w:val="en-US"/>
-              </w:rPr>
-              <w:br/>
-            </w:r>
-            <w:r>
-              <w:rPr>
-                <w:rFonts w:ascii="Lucida Console" w:hAnsi="Lucida Console"/>
-                <w:color w:val="000000"/>
-                <w:sz w:val="20"/>
-                <w:szCs w:val="20"/>
-                <w:bdr w:val="none" w:sz="0" w:space="0" w:color="auto" w:frame="1"/>
-                <w:lang w:val="en-US"/>
-              </w:rPr>
-              <w:t>            </w:t>
-            </w:r>
-            <w:r>
-              <w:rPr>
-                <w:rStyle w:val="sobjectk"/>
-                <w:rFonts w:ascii="Lucida Console" w:hAnsi="Lucida Console"/>
-                <w:b/>
-                <w:bCs/>
-                <w:color w:val="36393B"/>
-                <w:sz w:val="20"/>
-                <w:szCs w:val="20"/>
-                <w:bdr w:val="none" w:sz="0" w:space="0" w:color="auto" w:frame="1"/>
-                <w:lang w:val="en-US"/>
-              </w:rPr>
-              <w:t>"key"</w:t>
-            </w:r>
-            <w:r>
-              <w:rPr>
-                <w:rStyle w:val="scolon"/>
-                <w:rFonts w:ascii="Lucida Console" w:hAnsi="Lucida Console"/>
-                <w:color w:val="333333"/>
-                <w:sz w:val="20"/>
-                <w:szCs w:val="20"/>
-                <w:bdr w:val="none" w:sz="0" w:space="0" w:color="auto" w:frame="1"/>
-                <w:lang w:val="en-US"/>
-              </w:rPr>
-              <w:t>:</w:t>
-            </w:r>
-            <w:r>
-              <w:rPr>
-                <w:rStyle w:val="sobjectv"/>
-                <w:rFonts w:ascii="Lucida Console" w:hAnsi="Lucida Console"/>
-                <w:color w:val="000000"/>
-                <w:sz w:val="20"/>
-                <w:szCs w:val="20"/>
-                <w:bdr w:val="none" w:sz="0" w:space="0" w:color="auto" w:frame="1"/>
-                <w:lang w:val="en-US"/>
-              </w:rPr>
-              <w:t>"PERFORMANCE"</w:t>
-            </w:r>
-            <w:r>
-              <w:rPr>
-                <w:rFonts w:ascii="Lucida Console" w:hAnsi="Lucida Console"/>
-                <w:color w:val="000000"/>
-                <w:sz w:val="20"/>
-                <w:szCs w:val="20"/>
-                <w:lang w:val="en-US"/>
-              </w:rPr>
-              <w:br/>
-            </w:r>
-            <w:r>
-              <w:rPr>
-                <w:rFonts w:ascii="Lucida Console" w:hAnsi="Lucida Console"/>
-                <w:color w:val="000000"/>
-                <w:sz w:val="20"/>
-                <w:szCs w:val="20"/>
-                <w:bdr w:val="none" w:sz="0" w:space="0" w:color="auto" w:frame="1"/>
-                <w:lang w:val="en-US"/>
-              </w:rPr>
-              <w:t>         </w:t>
-            </w:r>
-            <w:r>
-              <w:rPr>
-                <w:rStyle w:val="sbrace"/>
+            </w:pPr>
+            <w:r>
+              <w:rPr>
+                <w:rStyle w:val="sbracket"/>
                 <w:rFonts w:ascii="Lucida Console" w:hAnsi="Lucida Console"/>
                 <w:color w:val="666666"/>
                 <w:sz w:val="20"/>
@@ -3944,44 +3252,13 @@
                 <w:bdr w:val="none" w:sz="0" w:space="0" w:color="auto" w:frame="1"/>
                 <w:lang w:val="en-US"/>
               </w:rPr>
-              <w:t>}</w:t>
-            </w:r>
-            <w:r>
-              <w:rPr>
-                <w:rStyle w:val="scomma"/>
-                <w:rFonts w:ascii="Lucida Console" w:hAnsi="Lucida Console"/>
-                <w:color w:val="333333"/>
-                <w:sz w:val="20"/>
-                <w:szCs w:val="20"/>
-                <w:bdr w:val="none" w:sz="0" w:space="0" w:color="auto" w:frame="1"/>
-                <w:lang w:val="en-US"/>
-              </w:rPr>
-              <w:t>,</w:t>
-            </w:r>
-            <w:r>
-              <w:rPr>
-                <w:rFonts w:ascii="Lucida Console" w:hAnsi="Lucida Console"/>
-                <w:color w:val="000000"/>
-                <w:sz w:val="20"/>
-                <w:szCs w:val="20"/>
-                <w:lang w:val="en-US"/>
-              </w:rPr>
-              <w:br/>
-            </w:r>
-            <w:r>
-              <w:rPr>
-                <w:rFonts w:ascii="Lucida Console" w:hAnsi="Lucida Console"/>
-                <w:color w:val="000000"/>
-                <w:sz w:val="20"/>
-                <w:szCs w:val="20"/>
-                <w:bdr w:val="none" w:sz="0" w:space="0" w:color="auto" w:frame="1"/>
-                <w:lang w:val="en-US"/>
-              </w:rPr>
-              <w:t>         </w:t>
-            </w:r>
-            <w:r>
-              <w:rPr>
-                <w:rStyle w:val="sbrace"/>
+              <w:t xml:space="preserve">      "value":0.5,</w:t>
+            </w:r>
+          </w:p>
+          <w:p>
+            <w:pPr>
+              <w:rPr>
+                <w:rStyle w:val="sbracket"/>
                 <w:rFonts w:ascii="Lucida Console" w:hAnsi="Lucida Console"/>
                 <w:color w:val="666666"/>
                 <w:sz w:val="20"/>
@@ -3989,233 +3266,10 @@
                 <w:bdr w:val="none" w:sz="0" w:space="0" w:color="auto" w:frame="1"/>
                 <w:lang w:val="en-US"/>
               </w:rPr>
-              <w:t>{</w:t>
-            </w:r>
-            <w:r>
-              <w:rPr>
-                <w:rFonts w:ascii="Lucida Console" w:hAnsi="Lucida Console"/>
-                <w:color w:val="000000"/>
-                <w:sz w:val="20"/>
-                <w:szCs w:val="20"/>
-                <w:lang w:val="en-US"/>
-              </w:rPr>
-              <w:br/>
-            </w:r>
-            <w:r>
-              <w:rPr>
-                <w:rFonts w:ascii="Lucida Console" w:hAnsi="Lucida Console"/>
-                <w:color w:val="000000"/>
-                <w:sz w:val="20"/>
-                <w:szCs w:val="20"/>
-                <w:bdr w:val="none" w:sz="0" w:space="0" w:color="auto" w:frame="1"/>
-                <w:lang w:val="en-US"/>
-              </w:rPr>
-              <w:t>            </w:t>
-            </w:r>
-            <w:r>
-              <w:rPr>
-                <w:rStyle w:val="sobjectk"/>
-                <w:rFonts w:ascii="Lucida Console" w:hAnsi="Lucida Console"/>
-                <w:b/>
-                <w:bCs/>
-                <w:color w:val="36393B"/>
-                <w:sz w:val="20"/>
-                <w:szCs w:val="20"/>
-                <w:bdr w:val="none" w:sz="0" w:space="0" w:color="auto" w:frame="1"/>
-                <w:lang w:val="en-US"/>
-              </w:rPr>
-              <w:t>"measure"</w:t>
-            </w:r>
-            <w:r>
-              <w:rPr>
-                <w:rStyle w:val="scolon"/>
-                <w:rFonts w:ascii="Lucida Console" w:hAnsi="Lucida Console"/>
-                <w:color w:val="333333"/>
-                <w:sz w:val="20"/>
-                <w:szCs w:val="20"/>
-                <w:bdr w:val="none" w:sz="0" w:space="0" w:color="auto" w:frame="1"/>
-                <w:lang w:val="en-US"/>
-              </w:rPr>
-              <w:t>:</w:t>
-            </w:r>
-            <w:r>
-              <w:rPr>
-                <w:rStyle w:val="sobjectv"/>
-                <w:rFonts w:ascii="Lucida Console" w:hAnsi="Lucida Console"/>
-                <w:color w:val="000000"/>
-                <w:sz w:val="20"/>
-                <w:szCs w:val="20"/>
-                <w:bdr w:val="none" w:sz="0" w:space="0" w:color="auto" w:frame="1"/>
-                <w:lang w:val="en-US"/>
-              </w:rPr>
-              <w:t>"RATIO"</w:t>
-            </w:r>
-            <w:r>
-              <w:rPr>
-                <w:rStyle w:val="scomma"/>
-                <w:rFonts w:ascii="Lucida Console" w:hAnsi="Lucida Console"/>
-                <w:color w:val="333333"/>
-                <w:sz w:val="20"/>
-                <w:szCs w:val="20"/>
-                <w:bdr w:val="none" w:sz="0" w:space="0" w:color="auto" w:frame="1"/>
-                <w:lang w:val="en-US"/>
-              </w:rPr>
-              <w:t>,</w:t>
-            </w:r>
-            <w:r>
-              <w:rPr>
-                <w:rFonts w:ascii="Lucida Console" w:hAnsi="Lucida Console"/>
-                <w:color w:val="000000"/>
-                <w:sz w:val="20"/>
-                <w:szCs w:val="20"/>
-                <w:lang w:val="en-US"/>
-              </w:rPr>
-              <w:br/>
-            </w:r>
-            <w:r>
-              <w:rPr>
-                <w:rFonts w:ascii="Lucida Console" w:hAnsi="Lucida Console"/>
-                <w:color w:val="000000"/>
-                <w:sz w:val="20"/>
-                <w:szCs w:val="20"/>
-                <w:bdr w:val="none" w:sz="0" w:space="0" w:color="auto" w:frame="1"/>
-                <w:lang w:val="en-US"/>
-              </w:rPr>
-              <w:t>            </w:t>
-            </w:r>
-            <w:r>
-              <w:rPr>
-                <w:rStyle w:val="sobjectk"/>
-                <w:rFonts w:ascii="Lucida Console" w:hAnsi="Lucida Console"/>
-                <w:b/>
-                <w:bCs/>
-                <w:color w:val="36393B"/>
-                <w:sz w:val="20"/>
-                <w:szCs w:val="20"/>
-                <w:bdr w:val="none" w:sz="0" w:space="0" w:color="auto" w:frame="1"/>
-                <w:lang w:val="en-US"/>
-              </w:rPr>
-              <w:t>"value"</w:t>
-            </w:r>
-            <w:r>
-              <w:rPr>
-                <w:rStyle w:val="scolon"/>
-                <w:rFonts w:ascii="Lucida Console" w:hAnsi="Lucida Console"/>
-                <w:color w:val="333333"/>
-                <w:sz w:val="20"/>
-                <w:szCs w:val="20"/>
-                <w:bdr w:val="none" w:sz="0" w:space="0" w:color="auto" w:frame="1"/>
-                <w:lang w:val="en-US"/>
-              </w:rPr>
-              <w:t>:</w:t>
-            </w:r>
-            <w:r>
-              <w:rPr>
-                <w:rStyle w:val="sobjectv"/>
-                <w:rFonts w:ascii="Lucida Console" w:hAnsi="Lucida Console"/>
-                <w:color w:val="000000"/>
-                <w:sz w:val="20"/>
-                <w:szCs w:val="20"/>
-                <w:bdr w:val="none" w:sz="0" w:space="0" w:color="auto" w:frame="1"/>
-                <w:lang w:val="en-US"/>
-              </w:rPr>
-              <w:t>0.8106995884773662</w:t>
-            </w:r>
-            <w:r>
-              <w:rPr>
-                <w:rStyle w:val="scomma"/>
-                <w:rFonts w:ascii="Lucida Console" w:hAnsi="Lucida Console"/>
-                <w:color w:val="333333"/>
-                <w:sz w:val="20"/>
-                <w:szCs w:val="20"/>
-                <w:bdr w:val="none" w:sz="0" w:space="0" w:color="auto" w:frame="1"/>
-                <w:lang w:val="en-US"/>
-              </w:rPr>
-              <w:t>,</w:t>
-            </w:r>
-            <w:r>
-              <w:rPr>
-                <w:rFonts w:ascii="Lucida Console" w:hAnsi="Lucida Console"/>
-                <w:color w:val="000000"/>
-                <w:sz w:val="20"/>
-                <w:szCs w:val="20"/>
-                <w:lang w:val="en-US"/>
-              </w:rPr>
-              <w:br/>
-            </w:r>
-            <w:r>
-              <w:rPr>
-                <w:rFonts w:ascii="Lucida Console" w:hAnsi="Lucida Console"/>
-                <w:color w:val="000000"/>
-                <w:sz w:val="20"/>
-                <w:szCs w:val="20"/>
-                <w:bdr w:val="none" w:sz="0" w:space="0" w:color="auto" w:frame="1"/>
-                <w:lang w:val="en-US"/>
-              </w:rPr>
-              <w:t>            </w:t>
-            </w:r>
-            <w:r>
-              <w:rPr>
-                <w:rStyle w:val="sobjectk"/>
-                <w:rFonts w:ascii="Lucida Console" w:hAnsi="Lucida Console"/>
-                <w:b/>
-                <w:bCs/>
-                <w:color w:val="36393B"/>
-                <w:sz w:val="20"/>
-                <w:szCs w:val="20"/>
-                <w:bdr w:val="none" w:sz="0" w:space="0" w:color="auto" w:frame="1"/>
-                <w:lang w:val="en-US"/>
-              </w:rPr>
-              <w:t>"key"</w:t>
-            </w:r>
-            <w:r>
-              <w:rPr>
-                <w:rStyle w:val="scolon"/>
-                <w:rFonts w:ascii="Lucida Console" w:hAnsi="Lucida Console"/>
-                <w:color w:val="333333"/>
-                <w:sz w:val="20"/>
-                <w:szCs w:val="20"/>
-                <w:bdr w:val="none" w:sz="0" w:space="0" w:color="auto" w:frame="1"/>
-                <w:lang w:val="en-US"/>
-              </w:rPr>
-              <w:t>:</w:t>
-            </w:r>
-            <w:r>
-              <w:rPr>
-                <w:rStyle w:val="sobjectv"/>
-                <w:rFonts w:ascii="Lucida Console" w:hAnsi="Lucida Console"/>
-                <w:color w:val="000000"/>
-                <w:sz w:val="20"/>
-                <w:szCs w:val="20"/>
-                <w:bdr w:val="none" w:sz="0" w:space="0" w:color="auto" w:frame="1"/>
-                <w:lang w:val="en-US"/>
-              </w:rPr>
-              <w:t>"WORKLOAD"</w:t>
-            </w:r>
-            <w:r>
-              <w:rPr>
-                <w:rFonts w:ascii="Lucida Console" w:hAnsi="Lucida Console"/>
-                <w:color w:val="000000"/>
-                <w:sz w:val="20"/>
-                <w:szCs w:val="20"/>
-                <w:lang w:val="en-US"/>
-              </w:rPr>
-              <w:br/>
-            </w:r>
-            <w:r>
-              <w:rPr>
-                <w:rFonts w:ascii="Lucida Console" w:hAnsi="Lucida Console"/>
-                <w:color w:val="000000"/>
-                <w:sz w:val="20"/>
-                <w:szCs w:val="20"/>
-                <w:bdr w:val="none" w:sz="0" w:space="0" w:color="auto" w:frame="1"/>
-                <w:lang w:val="en-US"/>
-              </w:rPr>
-              <w:t>         </w:t>
-            </w:r>
-            <w:r>
-              <w:rPr>
-                <w:rStyle w:val="sbrace"/>
+            </w:pPr>
+            <w:r>
+              <w:rPr>
+                <w:rStyle w:val="sbracket"/>
                 <w:rFonts w:ascii="Lucida Console" w:hAnsi="Lucida Console"/>
                 <w:color w:val="666666"/>
                 <w:sz w:val="20"/>
@@ -4223,30 +3277,11 @@
                 <w:bdr w:val="none" w:sz="0" w:space="0" w:color="auto" w:frame="1"/>
                 <w:lang w:val="en-US"/>
               </w:rPr>
-              <w:t>}</w:t>
-            </w:r>
-            <w:r>
-              <w:rPr>
-                <w:rFonts w:ascii="Lucida Console" w:hAnsi="Lucida Console"/>
-                <w:color w:val="000000"/>
-                <w:sz w:val="20"/>
-                <w:szCs w:val="20"/>
-                <w:lang w:val="en-US"/>
-              </w:rPr>
-              <w:br/>
-            </w:r>
-            <w:r>
-              <w:rPr>
-                <w:rFonts w:ascii="Lucida Console" w:hAnsi="Lucida Console"/>
-                <w:color w:val="000000"/>
-                <w:sz w:val="20"/>
-                <w:szCs w:val="20"/>
-                <w:bdr w:val="none" w:sz="0" w:space="0" w:color="auto" w:frame="1"/>
-                <w:lang w:val="en-US"/>
-              </w:rPr>
-              <w:t>      </w:t>
-            </w:r>
-            <w:r>
+              <w:t xml:space="preserve">      "key":"WORKLOAD"</w:t>
+            </w:r>
+          </w:p>
+          <w:p>
+            <w:pPr>
               <w:rPr>
                 <w:rStyle w:val="sbracket"/>
                 <w:rFonts w:ascii="Lucida Console" w:hAnsi="Lucida Console"/>
@@ -4256,32 +3291,10 @@
                 <w:bdr w:val="none" w:sz="0" w:space="0" w:color="auto" w:frame="1"/>
                 <w:lang w:val="en-US"/>
               </w:rPr>
-              <w:t>]</w:t>
-            </w:r>
-            <w:r>
-              <w:rPr>
-                <w:rFonts w:ascii="Lucida Console" w:hAnsi="Lucida Console"/>
-                <w:color w:val="000000"/>
-                <w:sz w:val="20"/>
-                <w:szCs w:val="20"/>
-                <w:lang w:val="en-US"/>
-              </w:rPr>
-              <w:br/>
-            </w:r>
-            <w:r>
-              <w:rPr>
-                <w:rFonts w:ascii="Lucida Console" w:hAnsi="Lucida Console"/>
-                <w:color w:val="000000"/>
-                <w:sz w:val="20"/>
-                <w:szCs w:val="20"/>
-                <w:bdr w:val="none" w:sz="0" w:space="0" w:color="auto" w:frame="1"/>
-                <w:lang w:val="en-US"/>
-              </w:rPr>
-              <w:t>   </w:t>
-            </w:r>
-            <w:r>
-              <w:rPr>
-                <w:rStyle w:val="sbrace"/>
+            </w:pPr>
+            <w:r>
+              <w:rPr>
+                <w:rStyle w:val="sbracket"/>
                 <w:rFonts w:ascii="Lucida Console" w:hAnsi="Lucida Console"/>
                 <w:color w:val="666666"/>
                 <w:sz w:val="20"/>
@@ -4289,18 +3302,265 @@
                 <w:bdr w:val="none" w:sz="0" w:space="0" w:color="auto" w:frame="1"/>
                 <w:lang w:val="en-US"/>
               </w:rPr>
-              <w:t>}</w:t>
-            </w:r>
-            <w:r>
-              <w:rPr>
-                <w:rFonts w:ascii="Lucida Console" w:hAnsi="Lucida Console"/>
-                <w:color w:val="000000"/>
-                <w:sz w:val="20"/>
-                <w:szCs w:val="20"/>
-                <w:lang w:val="en-US"/>
-              </w:rPr>
-              <w:br/>
-            </w:r>
+              <w:t xml:space="preserve">   },</w:t>
+            </w:r>
+          </w:p>
+          <w:p>
+            <w:pPr>
+              <w:rPr>
+                <w:rStyle w:val="sbracket"/>
+                <w:rFonts w:ascii="Lucida Console" w:hAnsi="Lucida Console"/>
+                <w:color w:val="666666"/>
+                <w:sz w:val="20"/>
+                <w:szCs w:val="20"/>
+                <w:bdr w:val="none" w:sz="0" w:space="0" w:color="auto" w:frame="1"/>
+                <w:lang w:val="en-US"/>
+              </w:rPr>
+            </w:pPr>
+            <w:r>
+              <w:rPr>
+                <w:rStyle w:val="sbracket"/>
+                <w:rFonts w:ascii="Lucida Console" w:hAnsi="Lucida Console"/>
+                <w:color w:val="666666"/>
+                <w:sz w:val="20"/>
+                <w:szCs w:val="20"/>
+                <w:bdr w:val="none" w:sz="0" w:space="0" w:color="auto" w:frame="1"/>
+                <w:lang w:val="en-US"/>
+              </w:rPr>
+              <w:t xml:space="preserve">   {</w:t>
+            </w:r>
+          </w:p>
+          <w:p>
+            <w:pPr>
+              <w:rPr>
+                <w:rStyle w:val="sbracket"/>
+                <w:rFonts w:ascii="Lucida Console" w:hAnsi="Lucida Console"/>
+                <w:color w:val="666666"/>
+                <w:sz w:val="20"/>
+                <w:szCs w:val="20"/>
+                <w:bdr w:val="none" w:sz="0" w:space="0" w:color="auto" w:frame="1"/>
+                <w:lang w:val="en-US"/>
+              </w:rPr>
+            </w:pPr>
+            <w:r>
+              <w:rPr>
+                <w:rStyle w:val="sbracket"/>
+                <w:rFonts w:ascii="Lucida Console" w:hAnsi="Lucida Console"/>
+                <w:color w:val="666666"/>
+                <w:sz w:val="20"/>
+                <w:szCs w:val="20"/>
+                <w:bdr w:val="none" w:sz="0" w:space="0" w:color="auto" w:frame="1"/>
+                <w:lang w:val="en-US"/>
+              </w:rPr>
+              <w:t xml:space="preserve">      "measure":"HOUR",</w:t>
+            </w:r>
+          </w:p>
+          <w:p>
+            <w:pPr>
+              <w:rPr>
+                <w:rStyle w:val="sbracket"/>
+                <w:rFonts w:ascii="Lucida Console" w:hAnsi="Lucida Console"/>
+                <w:color w:val="666666"/>
+                <w:sz w:val="20"/>
+                <w:szCs w:val="20"/>
+                <w:bdr w:val="none" w:sz="0" w:space="0" w:color="auto" w:frame="1"/>
+                <w:lang w:val="en-US"/>
+              </w:rPr>
+            </w:pPr>
+            <w:r>
+              <w:rPr>
+                <w:rStyle w:val="sbracket"/>
+                <w:rFonts w:ascii="Lucida Console" w:hAnsi="Lucida Console"/>
+                <w:color w:val="666666"/>
+                <w:sz w:val="20"/>
+                <w:szCs w:val="20"/>
+                <w:bdr w:val="none" w:sz="0" w:space="0" w:color="auto" w:frame="1"/>
+                <w:lang w:val="en-US"/>
+              </w:rPr>
+              <w:t xml:space="preserve">      "value":19.0,</w:t>
+            </w:r>
+          </w:p>
+          <w:p>
+            <w:pPr>
+              <w:rPr>
+                <w:rStyle w:val="sbracket"/>
+                <w:rFonts w:ascii="Lucida Console" w:hAnsi="Lucida Console"/>
+                <w:color w:val="666666"/>
+                <w:sz w:val="20"/>
+                <w:szCs w:val="20"/>
+                <w:bdr w:val="none" w:sz="0" w:space="0" w:color="auto" w:frame="1"/>
+                <w:lang w:val="en-US"/>
+              </w:rPr>
+            </w:pPr>
+            <w:r>
+              <w:rPr>
+                <w:rStyle w:val="sbracket"/>
+                <w:rFonts w:ascii="Lucida Console" w:hAnsi="Lucida Console"/>
+                <w:color w:val="666666"/>
+                <w:sz w:val="20"/>
+                <w:szCs w:val="20"/>
+                <w:bdr w:val="none" w:sz="0" w:space="0" w:color="auto" w:frame="1"/>
+                <w:lang w:val="en-US"/>
+              </w:rPr>
+              <w:t xml:space="preserve">      "key":"PERFORMANCE"</w:t>
+            </w:r>
+          </w:p>
+          <w:p>
+            <w:pPr>
+              <w:rPr>
+                <w:rStyle w:val="sbracket"/>
+                <w:rFonts w:ascii="Lucida Console" w:hAnsi="Lucida Console"/>
+                <w:color w:val="666666"/>
+                <w:sz w:val="20"/>
+                <w:szCs w:val="20"/>
+                <w:bdr w:val="none" w:sz="0" w:space="0" w:color="auto" w:frame="1"/>
+                <w:lang w:val="en-US"/>
+              </w:rPr>
+            </w:pPr>
+            <w:r>
+              <w:rPr>
+                <w:rStyle w:val="sbracket"/>
+                <w:rFonts w:ascii="Lucida Console" w:hAnsi="Lucida Console"/>
+                <w:color w:val="666666"/>
+                <w:sz w:val="20"/>
+                <w:szCs w:val="20"/>
+                <w:bdr w:val="none" w:sz="0" w:space="0" w:color="auto" w:frame="1"/>
+                <w:lang w:val="en-US"/>
+              </w:rPr>
+              <w:t xml:space="preserve">   },</w:t>
+            </w:r>
+          </w:p>
+          <w:p>
+            <w:pPr>
+              <w:rPr>
+                <w:rStyle w:val="sbracket"/>
+                <w:rFonts w:ascii="Lucida Console" w:hAnsi="Lucida Console"/>
+                <w:color w:val="666666"/>
+                <w:sz w:val="20"/>
+                <w:szCs w:val="20"/>
+                <w:bdr w:val="none" w:sz="0" w:space="0" w:color="auto" w:frame="1"/>
+                <w:lang w:val="en-US"/>
+              </w:rPr>
+            </w:pPr>
+            <w:r>
+              <w:rPr>
+                <w:rStyle w:val="sbracket"/>
+                <w:rFonts w:ascii="Lucida Console" w:hAnsi="Lucida Console"/>
+                <w:color w:val="666666"/>
+                <w:sz w:val="20"/>
+                <w:szCs w:val="20"/>
+                <w:bdr w:val="none" w:sz="0" w:space="0" w:color="auto" w:frame="1"/>
+                <w:lang w:val="en-US"/>
+              </w:rPr>
+              <w:t xml:space="preserve">   {</w:t>
+            </w:r>
+          </w:p>
+          <w:p>
+            <w:pPr>
+              <w:rPr>
+                <w:rStyle w:val="sbracket"/>
+                <w:rFonts w:ascii="Lucida Console" w:hAnsi="Lucida Console"/>
+                <w:color w:val="666666"/>
+                <w:sz w:val="20"/>
+                <w:szCs w:val="20"/>
+                <w:bdr w:val="none" w:sz="0" w:space="0" w:color="auto" w:frame="1"/>
+                <w:lang w:val="en-US"/>
+              </w:rPr>
+            </w:pPr>
+            <w:r>
+              <w:rPr>
+                <w:rStyle w:val="sbracket"/>
+                <w:rFonts w:ascii="Lucida Console" w:hAnsi="Lucida Console"/>
+                <w:color w:val="666666"/>
+                <w:sz w:val="20"/>
+                <w:szCs w:val="20"/>
+                <w:bdr w:val="none" w:sz="0" w:space="0" w:color="auto" w:frame="1"/>
+                <w:lang w:val="en-US"/>
+              </w:rPr>
+              <w:t xml:space="preserve">      "measure":"HOUR",</w:t>
+            </w:r>
+          </w:p>
+          <w:p>
+            <w:pPr>
+              <w:rPr>
+                <w:rStyle w:val="sbracket"/>
+                <w:rFonts w:ascii="Lucida Console" w:hAnsi="Lucida Console"/>
+                <w:color w:val="666666"/>
+                <w:sz w:val="20"/>
+                <w:szCs w:val="20"/>
+                <w:bdr w:val="none" w:sz="0" w:space="0" w:color="auto" w:frame="1"/>
+                <w:lang w:val="en-US"/>
+              </w:rPr>
+            </w:pPr>
+            <w:r>
+              <w:rPr>
+                <w:rStyle w:val="sbracket"/>
+                <w:rFonts w:ascii="Lucida Console" w:hAnsi="Lucida Console"/>
+                <w:color w:val="666666"/>
+                <w:sz w:val="20"/>
+                <w:szCs w:val="20"/>
+                <w:bdr w:val="none" w:sz="0" w:space="0" w:color="auto" w:frame="1"/>
+                <w:lang w:val="en-US"/>
+              </w:rPr>
+              <w:t xml:space="preserve">      "value":9.5,</w:t>
+            </w:r>
+          </w:p>
+          <w:p>
+            <w:pPr>
+              <w:rPr>
+                <w:rStyle w:val="sbracket"/>
+                <w:rFonts w:ascii="Lucida Console" w:hAnsi="Lucida Console"/>
+                <w:color w:val="666666"/>
+                <w:sz w:val="20"/>
+                <w:szCs w:val="20"/>
+                <w:bdr w:val="none" w:sz="0" w:space="0" w:color="auto" w:frame="1"/>
+                <w:lang w:val="en-US"/>
+              </w:rPr>
+            </w:pPr>
+            <w:r>
+              <w:rPr>
+                <w:rStyle w:val="sbracket"/>
+                <w:rFonts w:ascii="Lucida Console" w:hAnsi="Lucida Console"/>
+                <w:color w:val="666666"/>
+                <w:sz w:val="20"/>
+                <w:szCs w:val="20"/>
+                <w:bdr w:val="none" w:sz="0" w:space="0" w:color="auto" w:frame="1"/>
+                <w:lang w:val="en-US"/>
+              </w:rPr>
+              <w:t xml:space="preserve">      "key":"BILLABLE_PERFORMANCE"</w:t>
+            </w:r>
+          </w:p>
+          <w:p>
+            <w:pPr>
+              <w:rPr>
+                <w:rStyle w:val="sbracket"/>
+                <w:rFonts w:ascii="Lucida Console" w:hAnsi="Lucida Console"/>
+                <w:color w:val="666666"/>
+                <w:sz w:val="20"/>
+                <w:szCs w:val="20"/>
+                <w:bdr w:val="none" w:sz="0" w:space="0" w:color="auto" w:frame="1"/>
+                <w:lang w:val="en-US"/>
+              </w:rPr>
+            </w:pPr>
+            <w:r>
+              <w:rPr>
+                <w:rStyle w:val="sbracket"/>
+                <w:rFonts w:ascii="Lucida Console" w:hAnsi="Lucida Console"/>
+                <w:color w:val="666666"/>
+                <w:sz w:val="20"/>
+                <w:szCs w:val="20"/>
+                <w:bdr w:val="none" w:sz="0" w:space="0" w:color="auto" w:frame="1"/>
+                <w:lang w:val="en-US"/>
+              </w:rPr>
+              <w:t xml:space="preserve">   }</w:t>
+            </w:r>
+          </w:p>
+          <w:p>
+            <w:pPr>
+              <w:rPr>
+                <w:lang w:val="en-US"/>
+              </w:rPr>
+            </w:pPr>
             <w:r>
               <w:rPr>
                 <w:rStyle w:val="sbracket"/>
@@ -4319,7 +3579,6 @@
     </w:tbl>
     <w:p>
       <w:pPr>
-        <w:cnfStyle w:val="001000100000"/>
         <w:rPr>
           <w:lang w:val="en-US"/>
         </w:rPr>
@@ -4341,7 +3600,6 @@
     <w:p>
       <w:pPr>
         <w:pStyle w:val="Heading1"/>
-        <w:cnfStyle w:val="001000100000"/>
       </w:pPr>
       <w:r>
         <w:lastRenderedPageBreak/>
@@ -4364,7 +3622,6 @@
     <w:p>
       <w:pPr>
         <w:pStyle w:val="Heading2"/>
-        <w:cnfStyle w:val="001000100000"/>
         <w:rPr>
           <w:lang w:val="en-US"/>
         </w:rPr>
@@ -4380,7 +3637,6 @@
     </w:p>
     <w:p>
       <w:pPr>
-        <w:cnfStyle w:val="001000100000"/>
         <w:rPr>
           <w:lang w:val="en-US"/>
         </w:rPr>
@@ -4446,7 +3702,6 @@
     <w:p>
       <w:pPr>
         <w:pStyle w:val="Heading2"/>
-        <w:cnfStyle w:val="001000100000"/>
         <w:rPr>
           <w:lang w:val="en-US"/>
         </w:rPr>
@@ -4461,9 +3716,6 @@
       <w:proofErr w:type="spellEnd"/>
     </w:p>
     <w:p>
-      <w:pPr>
-        <w:cnfStyle w:val="001000100000"/>
-      </w:pPr>
       <w:r>
         <w:t xml:space="preserve">Die Filter </w:t>
       </w:r>
@@ -4479,7 +3731,6 @@
     </w:p>
     <w:p>
       <w:pPr>
-        <w:cnfStyle w:val="001000100000"/>
         <w:rPr>
           <w:rStyle w:val="Strong"/>
         </w:rPr>
@@ -4491,9 +3742,2251 @@
         <w:t>Beispiel:</w:t>
       </w:r>
     </w:p>
+    <w:tbl>
+      <w:tblPr>
+        <w:tblStyle w:val="TableGrid"/>
+        <w:tblW w:w="0" w:type="auto"/>
+        <w:tblLook w:val="04A0"/>
+      </w:tblPr>
+      <w:tblGrid>
+        <w:gridCol w:w="9166"/>
+      </w:tblGrid>
+      <w:tr>
+        <w:tc>
+          <w:tcPr>
+            <w:tcW w:w="9166" w:type="dxa"/>
+          </w:tcPr>
+          <w:p>
+            <w:pPr>
+              <w:rPr>
+                <w:rStyle w:val="scomma"/>
+                <w:rFonts w:ascii="Lucida Console" w:hAnsi="Lucida Console"/>
+                <w:color w:val="333333"/>
+                <w:sz w:val="20"/>
+                <w:szCs w:val="20"/>
+                <w:bdr w:val="none" w:sz="0" w:space="0" w:color="auto" w:frame="1"/>
+                <w:lang w:val="en-US"/>
+              </w:rPr>
+            </w:pPr>
+            <w:r>
+              <w:rPr>
+                <w:rStyle w:val="sbracket"/>
+                <w:rFonts w:ascii="Lucida Console" w:hAnsi="Lucida Console"/>
+                <w:color w:val="666666"/>
+                <w:sz w:val="20"/>
+                <w:szCs w:val="20"/>
+                <w:bdr w:val="none" w:sz="0" w:space="0" w:color="auto" w:frame="1"/>
+                <w:lang w:val="en-US"/>
+              </w:rPr>
+              <w:t>[</w:t>
+            </w:r>
+            <w:r>
+              <w:rPr>
+                <w:rFonts w:ascii="Lucida Console" w:hAnsi="Lucida Console"/>
+                <w:color w:val="000000"/>
+                <w:sz w:val="20"/>
+                <w:szCs w:val="20"/>
+                <w:lang w:val="en-US"/>
+              </w:rPr>
+              <w:br/>
+            </w:r>
+            <w:r>
+              <w:rPr>
+                <w:rFonts w:ascii="Lucida Console" w:hAnsi="Lucida Console"/>
+                <w:color w:val="000000"/>
+                <w:sz w:val="20"/>
+                <w:szCs w:val="20"/>
+                <w:bdr w:val="none" w:sz="0" w:space="0" w:color="auto" w:frame="1"/>
+                <w:lang w:val="en-US"/>
+              </w:rPr>
+              <w:t>   </w:t>
+            </w:r>
+            <w:r>
+              <w:rPr>
+                <w:rStyle w:val="sbrace"/>
+                <w:rFonts w:ascii="Lucida Console" w:hAnsi="Lucida Console"/>
+                <w:color w:val="666666"/>
+                <w:sz w:val="20"/>
+                <w:szCs w:val="20"/>
+                <w:bdr w:val="none" w:sz="0" w:space="0" w:color="auto" w:frame="1"/>
+                <w:lang w:val="en-US"/>
+              </w:rPr>
+              <w:t>{</w:t>
+            </w:r>
+            <w:r>
+              <w:rPr>
+                <w:rFonts w:ascii="Lucida Console" w:hAnsi="Lucida Console"/>
+                <w:color w:val="000000"/>
+                <w:sz w:val="20"/>
+                <w:szCs w:val="20"/>
+                <w:lang w:val="en-US"/>
+              </w:rPr>
+              <w:br/>
+            </w:r>
+            <w:r>
+              <w:rPr>
+                <w:rFonts w:ascii="Lucida Console" w:hAnsi="Lucida Console"/>
+                <w:color w:val="000000"/>
+                <w:sz w:val="20"/>
+                <w:szCs w:val="20"/>
+                <w:bdr w:val="none" w:sz="0" w:space="0" w:color="auto" w:frame="1"/>
+                <w:lang w:val="en-US"/>
+              </w:rPr>
+              <w:t>      </w:t>
+            </w:r>
+            <w:r>
+              <w:rPr>
+                <w:rStyle w:val="sobjectk"/>
+                <w:rFonts w:ascii="Lucida Console" w:hAnsi="Lucida Console"/>
+                <w:b/>
+                <w:bCs/>
+                <w:color w:val="36393B"/>
+                <w:sz w:val="20"/>
+                <w:szCs w:val="20"/>
+                <w:bdr w:val="none" w:sz="0" w:space="0" w:color="auto" w:frame="1"/>
+                <w:lang w:val="en-US"/>
+              </w:rPr>
+              <w:t>"date"</w:t>
+            </w:r>
+            <w:r>
+              <w:rPr>
+                <w:rStyle w:val="scolon"/>
+                <w:rFonts w:ascii="Lucida Console" w:hAnsi="Lucida Console"/>
+                <w:color w:val="333333"/>
+                <w:sz w:val="20"/>
+                <w:szCs w:val="20"/>
+                <w:bdr w:val="none" w:sz="0" w:space="0" w:color="auto" w:frame="1"/>
+                <w:lang w:val="en-US"/>
+              </w:rPr>
+              <w:t>:</w:t>
+            </w:r>
+            <w:r>
+              <w:rPr>
+                <w:rStyle w:val="sobjectv"/>
+                <w:rFonts w:ascii="Lucida Console" w:hAnsi="Lucida Console"/>
+                <w:color w:val="000000"/>
+                <w:sz w:val="20"/>
+                <w:szCs w:val="20"/>
+                <w:bdr w:val="none" w:sz="0" w:space="0" w:color="auto" w:frame="1"/>
+                <w:lang w:val="en-US"/>
+              </w:rPr>
+              <w:t>"3-2013"</w:t>
+            </w:r>
+            <w:r>
+              <w:rPr>
+                <w:rStyle w:val="scomma"/>
+                <w:rFonts w:ascii="Lucida Console" w:hAnsi="Lucida Console"/>
+                <w:color w:val="333333"/>
+                <w:sz w:val="20"/>
+                <w:szCs w:val="20"/>
+                <w:bdr w:val="none" w:sz="0" w:space="0" w:color="auto" w:frame="1"/>
+                <w:lang w:val="en-US"/>
+              </w:rPr>
+              <w:t>,</w:t>
+            </w:r>
+            <w:r>
+              <w:rPr>
+                <w:rFonts w:ascii="Lucida Console" w:hAnsi="Lucida Console"/>
+                <w:color w:val="000000"/>
+                <w:sz w:val="20"/>
+                <w:szCs w:val="20"/>
+                <w:lang w:val="en-US"/>
+              </w:rPr>
+              <w:br/>
+            </w:r>
+            <w:r>
+              <w:rPr>
+                <w:rFonts w:ascii="Lucida Console" w:hAnsi="Lucida Console"/>
+                <w:color w:val="000000"/>
+                <w:sz w:val="20"/>
+                <w:szCs w:val="20"/>
+                <w:bdr w:val="none" w:sz="0" w:space="0" w:color="auto" w:frame="1"/>
+                <w:lang w:val="en-US"/>
+              </w:rPr>
+              <w:t>      </w:t>
+            </w:r>
+            <w:r>
+              <w:rPr>
+                <w:rStyle w:val="sobjectk"/>
+                <w:rFonts w:ascii="Lucida Console" w:hAnsi="Lucida Console"/>
+                <w:b/>
+                <w:bCs/>
+                <w:color w:val="36393B"/>
+                <w:sz w:val="20"/>
+                <w:szCs w:val="20"/>
+                <w:bdr w:val="none" w:sz="0" w:space="0" w:color="auto" w:frame="1"/>
+                <w:lang w:val="en-US"/>
+              </w:rPr>
+              <w:t>"</w:t>
+            </w:r>
+            <w:proofErr w:type="spellStart"/>
+            <w:r>
+              <w:rPr>
+                <w:rStyle w:val="sobjectk"/>
+                <w:rFonts w:ascii="Lucida Console" w:hAnsi="Lucida Console"/>
+                <w:b/>
+                <w:bCs/>
+                <w:color w:val="36393B"/>
+                <w:sz w:val="20"/>
+                <w:szCs w:val="20"/>
+                <w:bdr w:val="none" w:sz="0" w:space="0" w:color="auto" w:frame="1"/>
+                <w:lang w:val="en-US"/>
+              </w:rPr>
+              <w:t>keyFigures</w:t>
+            </w:r>
+            <w:proofErr w:type="spellEnd"/>
+            <w:r>
+              <w:rPr>
+                <w:rStyle w:val="sobjectk"/>
+                <w:rFonts w:ascii="Lucida Console" w:hAnsi="Lucida Console"/>
+                <w:b/>
+                <w:bCs/>
+                <w:color w:val="36393B"/>
+                <w:sz w:val="20"/>
+                <w:szCs w:val="20"/>
+                <w:bdr w:val="none" w:sz="0" w:space="0" w:color="auto" w:frame="1"/>
+                <w:lang w:val="en-US"/>
+              </w:rPr>
+              <w:t>"</w:t>
+            </w:r>
+            <w:r>
+              <w:rPr>
+                <w:rStyle w:val="scolon"/>
+                <w:rFonts w:ascii="Lucida Console" w:hAnsi="Lucida Console"/>
+                <w:color w:val="333333"/>
+                <w:sz w:val="20"/>
+                <w:szCs w:val="20"/>
+                <w:bdr w:val="none" w:sz="0" w:space="0" w:color="auto" w:frame="1"/>
+                <w:lang w:val="en-US"/>
+              </w:rPr>
+              <w:t>:</w:t>
+            </w:r>
+            <w:r>
+              <w:rPr>
+                <w:rStyle w:val="sbracket"/>
+                <w:rFonts w:ascii="Lucida Console" w:hAnsi="Lucida Console"/>
+                <w:color w:val="666666"/>
+                <w:sz w:val="20"/>
+                <w:szCs w:val="20"/>
+                <w:bdr w:val="none" w:sz="0" w:space="0" w:color="auto" w:frame="1"/>
+                <w:lang w:val="en-US"/>
+              </w:rPr>
+              <w:t>[</w:t>
+            </w:r>
+            <w:r>
+              <w:rPr>
+                <w:rFonts w:ascii="Lucida Console" w:hAnsi="Lucida Console"/>
+                <w:color w:val="000000"/>
+                <w:sz w:val="20"/>
+                <w:szCs w:val="20"/>
+                <w:lang w:val="en-US"/>
+              </w:rPr>
+              <w:br/>
+            </w:r>
+            <w:r>
+              <w:rPr>
+                <w:rFonts w:ascii="Lucida Console" w:hAnsi="Lucida Console"/>
+                <w:color w:val="000000"/>
+                <w:sz w:val="20"/>
+                <w:szCs w:val="20"/>
+                <w:bdr w:val="none" w:sz="0" w:space="0" w:color="auto" w:frame="1"/>
+                <w:lang w:val="en-US"/>
+              </w:rPr>
+              <w:t>         </w:t>
+            </w:r>
+            <w:r>
+              <w:rPr>
+                <w:rStyle w:val="sbrace"/>
+                <w:rFonts w:ascii="Lucida Console" w:hAnsi="Lucida Console"/>
+                <w:color w:val="666666"/>
+                <w:sz w:val="20"/>
+                <w:szCs w:val="20"/>
+                <w:bdr w:val="none" w:sz="0" w:space="0" w:color="auto" w:frame="1"/>
+                <w:lang w:val="en-US"/>
+              </w:rPr>
+              <w:t>{</w:t>
+            </w:r>
+            <w:r>
+              <w:rPr>
+                <w:rFonts w:ascii="Lucida Console" w:hAnsi="Lucida Console"/>
+                <w:color w:val="000000"/>
+                <w:sz w:val="20"/>
+                <w:szCs w:val="20"/>
+                <w:lang w:val="en-US"/>
+              </w:rPr>
+              <w:br/>
+            </w:r>
+            <w:r>
+              <w:rPr>
+                <w:rFonts w:ascii="Lucida Console" w:hAnsi="Lucida Console"/>
+                <w:color w:val="000000"/>
+                <w:sz w:val="20"/>
+                <w:szCs w:val="20"/>
+                <w:bdr w:val="none" w:sz="0" w:space="0" w:color="auto" w:frame="1"/>
+                <w:lang w:val="en-US"/>
+              </w:rPr>
+              <w:t>            </w:t>
+            </w:r>
+            <w:r>
+              <w:rPr>
+                <w:rStyle w:val="sobjectk"/>
+                <w:rFonts w:ascii="Lucida Console" w:hAnsi="Lucida Console"/>
+                <w:b/>
+                <w:bCs/>
+                <w:color w:val="36393B"/>
+                <w:sz w:val="20"/>
+                <w:szCs w:val="20"/>
+                <w:bdr w:val="none" w:sz="0" w:space="0" w:color="auto" w:frame="1"/>
+                <w:lang w:val="en-US"/>
+              </w:rPr>
+              <w:t>"measure"</w:t>
+            </w:r>
+            <w:r>
+              <w:rPr>
+                <w:rStyle w:val="scolon"/>
+                <w:rFonts w:ascii="Lucida Console" w:hAnsi="Lucida Console"/>
+                <w:color w:val="333333"/>
+                <w:sz w:val="20"/>
+                <w:szCs w:val="20"/>
+                <w:bdr w:val="none" w:sz="0" w:space="0" w:color="auto" w:frame="1"/>
+                <w:lang w:val="en-US"/>
+              </w:rPr>
+              <w:t>:</w:t>
+            </w:r>
+            <w:r>
+              <w:rPr>
+                <w:rStyle w:val="sobjectv"/>
+                <w:rFonts w:ascii="Lucida Console" w:hAnsi="Lucida Console"/>
+                <w:color w:val="000000"/>
+                <w:sz w:val="20"/>
+                <w:szCs w:val="20"/>
+                <w:bdr w:val="none" w:sz="0" w:space="0" w:color="auto" w:frame="1"/>
+                <w:lang w:val="en-US"/>
+              </w:rPr>
+              <w:t>"RATIO"</w:t>
+            </w:r>
+            <w:r>
+              <w:rPr>
+                <w:rStyle w:val="scomma"/>
+                <w:rFonts w:ascii="Lucida Console" w:hAnsi="Lucida Console"/>
+                <w:color w:val="333333"/>
+                <w:sz w:val="20"/>
+                <w:szCs w:val="20"/>
+                <w:bdr w:val="none" w:sz="0" w:space="0" w:color="auto" w:frame="1"/>
+                <w:lang w:val="en-US"/>
+              </w:rPr>
+              <w:t>,</w:t>
+            </w:r>
+            <w:r>
+              <w:rPr>
+                <w:rFonts w:ascii="Lucida Console" w:hAnsi="Lucida Console"/>
+                <w:color w:val="000000"/>
+                <w:sz w:val="20"/>
+                <w:szCs w:val="20"/>
+                <w:lang w:val="en-US"/>
+              </w:rPr>
+              <w:br/>
+            </w:r>
+            <w:r>
+              <w:rPr>
+                <w:rFonts w:ascii="Lucida Console" w:hAnsi="Lucida Console"/>
+                <w:color w:val="000000"/>
+                <w:sz w:val="20"/>
+                <w:szCs w:val="20"/>
+                <w:bdr w:val="none" w:sz="0" w:space="0" w:color="auto" w:frame="1"/>
+                <w:lang w:val="en-US"/>
+              </w:rPr>
+              <w:t>            </w:t>
+            </w:r>
+            <w:r>
+              <w:rPr>
+                <w:rStyle w:val="sobjectk"/>
+                <w:rFonts w:ascii="Lucida Console" w:hAnsi="Lucida Console"/>
+                <w:b/>
+                <w:bCs/>
+                <w:color w:val="36393B"/>
+                <w:sz w:val="20"/>
+                <w:szCs w:val="20"/>
+                <w:bdr w:val="none" w:sz="0" w:space="0" w:color="auto" w:frame="1"/>
+                <w:lang w:val="en-US"/>
+              </w:rPr>
+              <w:t>"value"</w:t>
+            </w:r>
+            <w:r>
+              <w:rPr>
+                <w:rStyle w:val="scolon"/>
+                <w:rFonts w:ascii="Lucida Console" w:hAnsi="Lucida Console"/>
+                <w:color w:val="333333"/>
+                <w:sz w:val="20"/>
+                <w:szCs w:val="20"/>
+                <w:bdr w:val="none" w:sz="0" w:space="0" w:color="auto" w:frame="1"/>
+                <w:lang w:val="en-US"/>
+              </w:rPr>
+              <w:t>:</w:t>
+            </w:r>
+            <w:r>
+              <w:rPr>
+                <w:rStyle w:val="sobjectv"/>
+                <w:rFonts w:ascii="Lucida Console" w:hAnsi="Lucida Console"/>
+                <w:color w:val="000000"/>
+                <w:sz w:val="20"/>
+                <w:szCs w:val="20"/>
+                <w:bdr w:val="none" w:sz="0" w:space="0" w:color="auto" w:frame="1"/>
+                <w:lang w:val="en-US"/>
+              </w:rPr>
+              <w:t>1.0</w:t>
+            </w:r>
+            <w:r>
+              <w:rPr>
+                <w:rStyle w:val="scomma"/>
+                <w:rFonts w:ascii="Lucida Console" w:hAnsi="Lucida Console"/>
+                <w:color w:val="333333"/>
+                <w:sz w:val="20"/>
+                <w:szCs w:val="20"/>
+                <w:bdr w:val="none" w:sz="0" w:space="0" w:color="auto" w:frame="1"/>
+                <w:lang w:val="en-US"/>
+              </w:rPr>
+              <w:t>,</w:t>
+            </w:r>
+            <w:r>
+              <w:rPr>
+                <w:rFonts w:ascii="Lucida Console" w:hAnsi="Lucida Console"/>
+                <w:color w:val="000000"/>
+                <w:sz w:val="20"/>
+                <w:szCs w:val="20"/>
+                <w:lang w:val="en-US"/>
+              </w:rPr>
+              <w:br/>
+            </w:r>
+            <w:r>
+              <w:rPr>
+                <w:rFonts w:ascii="Lucida Console" w:hAnsi="Lucida Console"/>
+                <w:color w:val="000000"/>
+                <w:sz w:val="20"/>
+                <w:szCs w:val="20"/>
+                <w:bdr w:val="none" w:sz="0" w:space="0" w:color="auto" w:frame="1"/>
+                <w:lang w:val="en-US"/>
+              </w:rPr>
+              <w:t>            </w:t>
+            </w:r>
+            <w:r>
+              <w:rPr>
+                <w:rStyle w:val="sobjectk"/>
+                <w:rFonts w:ascii="Lucida Console" w:hAnsi="Lucida Console"/>
+                <w:b/>
+                <w:bCs/>
+                <w:color w:val="36393B"/>
+                <w:sz w:val="20"/>
+                <w:szCs w:val="20"/>
+                <w:bdr w:val="none" w:sz="0" w:space="0" w:color="auto" w:frame="1"/>
+                <w:lang w:val="en-US"/>
+              </w:rPr>
+              <w:t>"key"</w:t>
+            </w:r>
+            <w:r>
+              <w:rPr>
+                <w:rStyle w:val="scolon"/>
+                <w:rFonts w:ascii="Lucida Console" w:hAnsi="Lucida Console"/>
+                <w:color w:val="333333"/>
+                <w:sz w:val="20"/>
+                <w:szCs w:val="20"/>
+                <w:bdr w:val="none" w:sz="0" w:space="0" w:color="auto" w:frame="1"/>
+                <w:lang w:val="en-US"/>
+              </w:rPr>
+              <w:t>:</w:t>
+            </w:r>
+            <w:r>
+              <w:rPr>
+                <w:rStyle w:val="sobjectv"/>
+                <w:rFonts w:ascii="Lucida Console" w:hAnsi="Lucida Console"/>
+                <w:color w:val="000000"/>
+                <w:sz w:val="20"/>
+                <w:szCs w:val="20"/>
+                <w:bdr w:val="none" w:sz="0" w:space="0" w:color="auto" w:frame="1"/>
+                <w:lang w:val="en-US"/>
+              </w:rPr>
+              <w:t>"WORKLOAD"</w:t>
+            </w:r>
+            <w:r>
+              <w:rPr>
+                <w:rFonts w:ascii="Lucida Console" w:hAnsi="Lucida Console"/>
+                <w:color w:val="000000"/>
+                <w:sz w:val="20"/>
+                <w:szCs w:val="20"/>
+                <w:lang w:val="en-US"/>
+              </w:rPr>
+              <w:br/>
+            </w:r>
+            <w:r>
+              <w:rPr>
+                <w:rFonts w:ascii="Lucida Console" w:hAnsi="Lucida Console"/>
+                <w:color w:val="000000"/>
+                <w:sz w:val="20"/>
+                <w:szCs w:val="20"/>
+                <w:bdr w:val="none" w:sz="0" w:space="0" w:color="auto" w:frame="1"/>
+                <w:lang w:val="en-US"/>
+              </w:rPr>
+              <w:t>         </w:t>
+            </w:r>
+            <w:r>
+              <w:rPr>
+                <w:rStyle w:val="sbrace"/>
+                <w:rFonts w:ascii="Lucida Console" w:hAnsi="Lucida Console"/>
+                <w:color w:val="666666"/>
+                <w:sz w:val="20"/>
+                <w:szCs w:val="20"/>
+                <w:bdr w:val="none" w:sz="0" w:space="0" w:color="auto" w:frame="1"/>
+                <w:lang w:val="en-US"/>
+              </w:rPr>
+              <w:t>}</w:t>
+            </w:r>
+            <w:r>
+              <w:rPr>
+                <w:rStyle w:val="scomma"/>
+                <w:rFonts w:ascii="Lucida Console" w:hAnsi="Lucida Console"/>
+                <w:color w:val="333333"/>
+                <w:sz w:val="20"/>
+                <w:szCs w:val="20"/>
+                <w:bdr w:val="none" w:sz="0" w:space="0" w:color="auto" w:frame="1"/>
+                <w:lang w:val="en-US"/>
+              </w:rPr>
+              <w:t>,</w:t>
+            </w:r>
+            <w:r>
+              <w:rPr>
+                <w:rFonts w:ascii="Lucida Console" w:hAnsi="Lucida Console"/>
+                <w:color w:val="000000"/>
+                <w:sz w:val="20"/>
+                <w:szCs w:val="20"/>
+                <w:lang w:val="en-US"/>
+              </w:rPr>
+              <w:br/>
+            </w:r>
+            <w:r>
+              <w:rPr>
+                <w:rFonts w:ascii="Lucida Console" w:hAnsi="Lucida Console"/>
+                <w:color w:val="000000"/>
+                <w:sz w:val="20"/>
+                <w:szCs w:val="20"/>
+                <w:bdr w:val="none" w:sz="0" w:space="0" w:color="auto" w:frame="1"/>
+                <w:lang w:val="en-US"/>
+              </w:rPr>
+              <w:t>         </w:t>
+            </w:r>
+            <w:r>
+              <w:rPr>
+                <w:rStyle w:val="sbrace"/>
+                <w:rFonts w:ascii="Lucida Console" w:hAnsi="Lucida Console"/>
+                <w:color w:val="666666"/>
+                <w:sz w:val="20"/>
+                <w:szCs w:val="20"/>
+                <w:bdr w:val="none" w:sz="0" w:space="0" w:color="auto" w:frame="1"/>
+                <w:lang w:val="en-US"/>
+              </w:rPr>
+              <w:t>{</w:t>
+            </w:r>
+            <w:r>
+              <w:rPr>
+                <w:rFonts w:ascii="Lucida Console" w:hAnsi="Lucida Console"/>
+                <w:color w:val="000000"/>
+                <w:sz w:val="20"/>
+                <w:szCs w:val="20"/>
+                <w:lang w:val="en-US"/>
+              </w:rPr>
+              <w:br/>
+            </w:r>
+            <w:r>
+              <w:rPr>
+                <w:rFonts w:ascii="Lucida Console" w:hAnsi="Lucida Console"/>
+                <w:color w:val="000000"/>
+                <w:sz w:val="20"/>
+                <w:szCs w:val="20"/>
+                <w:bdr w:val="none" w:sz="0" w:space="0" w:color="auto" w:frame="1"/>
+                <w:lang w:val="en-US"/>
+              </w:rPr>
+              <w:t>            </w:t>
+            </w:r>
+            <w:r>
+              <w:rPr>
+                <w:rStyle w:val="sobjectk"/>
+                <w:rFonts w:ascii="Lucida Console" w:hAnsi="Lucida Console"/>
+                <w:b/>
+                <w:bCs/>
+                <w:color w:val="36393B"/>
+                <w:sz w:val="20"/>
+                <w:szCs w:val="20"/>
+                <w:bdr w:val="none" w:sz="0" w:space="0" w:color="auto" w:frame="1"/>
+                <w:lang w:val="en-US"/>
+              </w:rPr>
+              <w:t>"measure"</w:t>
+            </w:r>
+            <w:r>
+              <w:rPr>
+                <w:rStyle w:val="scolon"/>
+                <w:rFonts w:ascii="Lucida Console" w:hAnsi="Lucida Console"/>
+                <w:color w:val="333333"/>
+                <w:sz w:val="20"/>
+                <w:szCs w:val="20"/>
+                <w:bdr w:val="none" w:sz="0" w:space="0" w:color="auto" w:frame="1"/>
+                <w:lang w:val="en-US"/>
+              </w:rPr>
+              <w:t>:</w:t>
+            </w:r>
+            <w:r>
+              <w:rPr>
+                <w:rStyle w:val="sobjectv"/>
+                <w:rFonts w:ascii="Lucida Console" w:hAnsi="Lucida Console"/>
+                <w:color w:val="000000"/>
+                <w:sz w:val="20"/>
+                <w:szCs w:val="20"/>
+                <w:bdr w:val="none" w:sz="0" w:space="0" w:color="auto" w:frame="1"/>
+                <w:lang w:val="en-US"/>
+              </w:rPr>
+              <w:t>"HOUR"</w:t>
+            </w:r>
+            <w:r>
+              <w:rPr>
+                <w:rStyle w:val="scomma"/>
+                <w:rFonts w:ascii="Lucida Console" w:hAnsi="Lucida Console"/>
+                <w:color w:val="333333"/>
+                <w:sz w:val="20"/>
+                <w:szCs w:val="20"/>
+                <w:bdr w:val="none" w:sz="0" w:space="0" w:color="auto" w:frame="1"/>
+                <w:lang w:val="en-US"/>
+              </w:rPr>
+              <w:t>,</w:t>
+            </w:r>
+            <w:r>
+              <w:rPr>
+                <w:rFonts w:ascii="Lucida Console" w:hAnsi="Lucida Console"/>
+                <w:color w:val="000000"/>
+                <w:sz w:val="20"/>
+                <w:szCs w:val="20"/>
+                <w:lang w:val="en-US"/>
+              </w:rPr>
+              <w:br/>
+            </w:r>
+            <w:r>
+              <w:rPr>
+                <w:rFonts w:ascii="Lucida Console" w:hAnsi="Lucida Console"/>
+                <w:color w:val="000000"/>
+                <w:sz w:val="20"/>
+                <w:szCs w:val="20"/>
+                <w:bdr w:val="none" w:sz="0" w:space="0" w:color="auto" w:frame="1"/>
+                <w:lang w:val="en-US"/>
+              </w:rPr>
+              <w:t>            </w:t>
+            </w:r>
+            <w:r>
+              <w:rPr>
+                <w:rStyle w:val="sobjectk"/>
+                <w:rFonts w:ascii="Lucida Console" w:hAnsi="Lucida Console"/>
+                <w:b/>
+                <w:bCs/>
+                <w:color w:val="36393B"/>
+                <w:sz w:val="20"/>
+                <w:szCs w:val="20"/>
+                <w:bdr w:val="none" w:sz="0" w:space="0" w:color="auto" w:frame="1"/>
+                <w:lang w:val="en-US"/>
+              </w:rPr>
+              <w:t>"value"</w:t>
+            </w:r>
+            <w:r>
+              <w:rPr>
+                <w:rStyle w:val="scolon"/>
+                <w:rFonts w:ascii="Lucida Console" w:hAnsi="Lucida Console"/>
+                <w:color w:val="333333"/>
+                <w:sz w:val="20"/>
+                <w:szCs w:val="20"/>
+                <w:bdr w:val="none" w:sz="0" w:space="0" w:color="auto" w:frame="1"/>
+                <w:lang w:val="en-US"/>
+              </w:rPr>
+              <w:t>:</w:t>
+            </w:r>
+            <w:r>
+              <w:rPr>
+                <w:rStyle w:val="sobjectv"/>
+                <w:rFonts w:ascii="Lucida Console" w:hAnsi="Lucida Console"/>
+                <w:color w:val="000000"/>
+                <w:sz w:val="20"/>
+                <w:szCs w:val="20"/>
+                <w:bdr w:val="none" w:sz="0" w:space="0" w:color="auto" w:frame="1"/>
+                <w:lang w:val="en-US"/>
+              </w:rPr>
+              <w:t>8.0</w:t>
+            </w:r>
+            <w:r>
+              <w:rPr>
+                <w:rStyle w:val="scomma"/>
+                <w:rFonts w:ascii="Lucida Console" w:hAnsi="Lucida Console"/>
+                <w:color w:val="333333"/>
+                <w:sz w:val="20"/>
+                <w:szCs w:val="20"/>
+                <w:bdr w:val="none" w:sz="0" w:space="0" w:color="auto" w:frame="1"/>
+                <w:lang w:val="en-US"/>
+              </w:rPr>
+              <w:t>,</w:t>
+            </w:r>
+            <w:r>
+              <w:rPr>
+                <w:rFonts w:ascii="Lucida Console" w:hAnsi="Lucida Console"/>
+                <w:color w:val="000000"/>
+                <w:sz w:val="20"/>
+                <w:szCs w:val="20"/>
+                <w:lang w:val="en-US"/>
+              </w:rPr>
+              <w:br/>
+            </w:r>
+            <w:r>
+              <w:rPr>
+                <w:rFonts w:ascii="Lucida Console" w:hAnsi="Lucida Console"/>
+                <w:color w:val="000000"/>
+                <w:sz w:val="20"/>
+                <w:szCs w:val="20"/>
+                <w:bdr w:val="none" w:sz="0" w:space="0" w:color="auto" w:frame="1"/>
+                <w:lang w:val="en-US"/>
+              </w:rPr>
+              <w:t>            </w:t>
+            </w:r>
+            <w:r>
+              <w:rPr>
+                <w:rStyle w:val="sobjectk"/>
+                <w:rFonts w:ascii="Lucida Console" w:hAnsi="Lucida Console"/>
+                <w:b/>
+                <w:bCs/>
+                <w:color w:val="36393B"/>
+                <w:sz w:val="20"/>
+                <w:szCs w:val="20"/>
+                <w:bdr w:val="none" w:sz="0" w:space="0" w:color="auto" w:frame="1"/>
+                <w:lang w:val="en-US"/>
+              </w:rPr>
+              <w:t>"key"</w:t>
+            </w:r>
+            <w:r>
+              <w:rPr>
+                <w:rStyle w:val="scolon"/>
+                <w:rFonts w:ascii="Lucida Console" w:hAnsi="Lucida Console"/>
+                <w:color w:val="333333"/>
+                <w:sz w:val="20"/>
+                <w:szCs w:val="20"/>
+                <w:bdr w:val="none" w:sz="0" w:space="0" w:color="auto" w:frame="1"/>
+                <w:lang w:val="en-US"/>
+              </w:rPr>
+              <w:t>:</w:t>
+            </w:r>
+            <w:r>
+              <w:rPr>
+                <w:rStyle w:val="sobjectv"/>
+                <w:rFonts w:ascii="Lucida Console" w:hAnsi="Lucida Console"/>
+                <w:color w:val="000000"/>
+                <w:sz w:val="20"/>
+                <w:szCs w:val="20"/>
+                <w:bdr w:val="none" w:sz="0" w:space="0" w:color="auto" w:frame="1"/>
+                <w:lang w:val="en-US"/>
+              </w:rPr>
+              <w:t>"PERFORMANCE"</w:t>
+            </w:r>
+            <w:r>
+              <w:rPr>
+                <w:rFonts w:ascii="Lucida Console" w:hAnsi="Lucida Console"/>
+                <w:color w:val="000000"/>
+                <w:sz w:val="20"/>
+                <w:szCs w:val="20"/>
+                <w:lang w:val="en-US"/>
+              </w:rPr>
+              <w:br/>
+            </w:r>
+            <w:r>
+              <w:rPr>
+                <w:rFonts w:ascii="Lucida Console" w:hAnsi="Lucida Console"/>
+                <w:color w:val="000000"/>
+                <w:sz w:val="20"/>
+                <w:szCs w:val="20"/>
+                <w:bdr w:val="none" w:sz="0" w:space="0" w:color="auto" w:frame="1"/>
+                <w:lang w:val="en-US"/>
+              </w:rPr>
+              <w:t>         </w:t>
+            </w:r>
+            <w:r>
+              <w:rPr>
+                <w:rStyle w:val="sbrace"/>
+                <w:rFonts w:ascii="Lucida Console" w:hAnsi="Lucida Console"/>
+                <w:color w:val="666666"/>
+                <w:sz w:val="20"/>
+                <w:szCs w:val="20"/>
+                <w:bdr w:val="none" w:sz="0" w:space="0" w:color="auto" w:frame="1"/>
+                <w:lang w:val="en-US"/>
+              </w:rPr>
+              <w:t>}</w:t>
+            </w:r>
+            <w:r>
+              <w:rPr>
+                <w:rStyle w:val="scomma"/>
+                <w:rFonts w:ascii="Lucida Console" w:hAnsi="Lucida Console"/>
+                <w:color w:val="333333"/>
+                <w:sz w:val="20"/>
+                <w:szCs w:val="20"/>
+                <w:bdr w:val="none" w:sz="0" w:space="0" w:color="auto" w:frame="1"/>
+                <w:lang w:val="en-US"/>
+              </w:rPr>
+              <w:t>,</w:t>
+            </w:r>
+            <w:r>
+              <w:rPr>
+                <w:rFonts w:ascii="Lucida Console" w:hAnsi="Lucida Console"/>
+                <w:color w:val="000000"/>
+                <w:sz w:val="20"/>
+                <w:szCs w:val="20"/>
+                <w:lang w:val="en-US"/>
+              </w:rPr>
+              <w:br/>
+            </w:r>
+            <w:r>
+              <w:rPr>
+                <w:rFonts w:ascii="Lucida Console" w:hAnsi="Lucida Console"/>
+                <w:color w:val="000000"/>
+                <w:sz w:val="20"/>
+                <w:szCs w:val="20"/>
+                <w:bdr w:val="none" w:sz="0" w:space="0" w:color="auto" w:frame="1"/>
+                <w:lang w:val="en-US"/>
+              </w:rPr>
+              <w:t>         </w:t>
+            </w:r>
+            <w:r>
+              <w:rPr>
+                <w:rStyle w:val="sbrace"/>
+                <w:rFonts w:ascii="Lucida Console" w:hAnsi="Lucida Console"/>
+                <w:color w:val="666666"/>
+                <w:sz w:val="20"/>
+                <w:szCs w:val="20"/>
+                <w:bdr w:val="none" w:sz="0" w:space="0" w:color="auto" w:frame="1"/>
+                <w:lang w:val="en-US"/>
+              </w:rPr>
+              <w:t>{</w:t>
+            </w:r>
+            <w:r>
+              <w:rPr>
+                <w:rFonts w:ascii="Lucida Console" w:hAnsi="Lucida Console"/>
+                <w:color w:val="000000"/>
+                <w:sz w:val="20"/>
+                <w:szCs w:val="20"/>
+                <w:lang w:val="en-US"/>
+              </w:rPr>
+              <w:br/>
+            </w:r>
+            <w:r>
+              <w:rPr>
+                <w:rFonts w:ascii="Lucida Console" w:hAnsi="Lucida Console"/>
+                <w:color w:val="000000"/>
+                <w:sz w:val="20"/>
+                <w:szCs w:val="20"/>
+                <w:bdr w:val="none" w:sz="0" w:space="0" w:color="auto" w:frame="1"/>
+                <w:lang w:val="en-US"/>
+              </w:rPr>
+              <w:t>            </w:t>
+            </w:r>
+            <w:r>
+              <w:rPr>
+                <w:rStyle w:val="sobjectk"/>
+                <w:rFonts w:ascii="Lucida Console" w:hAnsi="Lucida Console"/>
+                <w:b/>
+                <w:bCs/>
+                <w:color w:val="36393B"/>
+                <w:sz w:val="20"/>
+                <w:szCs w:val="20"/>
+                <w:bdr w:val="none" w:sz="0" w:space="0" w:color="auto" w:frame="1"/>
+                <w:lang w:val="en-US"/>
+              </w:rPr>
+              <w:t>"measure"</w:t>
+            </w:r>
+            <w:r>
+              <w:rPr>
+                <w:rStyle w:val="scolon"/>
+                <w:rFonts w:ascii="Lucida Console" w:hAnsi="Lucida Console"/>
+                <w:color w:val="333333"/>
+                <w:sz w:val="20"/>
+                <w:szCs w:val="20"/>
+                <w:bdr w:val="none" w:sz="0" w:space="0" w:color="auto" w:frame="1"/>
+                <w:lang w:val="en-US"/>
+              </w:rPr>
+              <w:t>:</w:t>
+            </w:r>
+            <w:r>
+              <w:rPr>
+                <w:rStyle w:val="sobjectv"/>
+                <w:rFonts w:ascii="Lucida Console" w:hAnsi="Lucida Console"/>
+                <w:color w:val="000000"/>
+                <w:sz w:val="20"/>
+                <w:szCs w:val="20"/>
+                <w:bdr w:val="none" w:sz="0" w:space="0" w:color="auto" w:frame="1"/>
+                <w:lang w:val="en-US"/>
+              </w:rPr>
+              <w:t>"HOUR"</w:t>
+            </w:r>
+            <w:r>
+              <w:rPr>
+                <w:rStyle w:val="scomma"/>
+                <w:rFonts w:ascii="Lucida Console" w:hAnsi="Lucida Console"/>
+                <w:color w:val="333333"/>
+                <w:sz w:val="20"/>
+                <w:szCs w:val="20"/>
+                <w:bdr w:val="none" w:sz="0" w:space="0" w:color="auto" w:frame="1"/>
+                <w:lang w:val="en-US"/>
+              </w:rPr>
+              <w:t>,</w:t>
+            </w:r>
+            <w:r>
+              <w:rPr>
+                <w:rFonts w:ascii="Lucida Console" w:hAnsi="Lucida Console"/>
+                <w:color w:val="000000"/>
+                <w:sz w:val="20"/>
+                <w:szCs w:val="20"/>
+                <w:lang w:val="en-US"/>
+              </w:rPr>
+              <w:br/>
+            </w:r>
+            <w:r>
+              <w:rPr>
+                <w:rFonts w:ascii="Lucida Console" w:hAnsi="Lucida Console"/>
+                <w:color w:val="000000"/>
+                <w:sz w:val="20"/>
+                <w:szCs w:val="20"/>
+                <w:bdr w:val="none" w:sz="0" w:space="0" w:color="auto" w:frame="1"/>
+                <w:lang w:val="en-US"/>
+              </w:rPr>
+              <w:t>            </w:t>
+            </w:r>
+            <w:r>
+              <w:rPr>
+                <w:rStyle w:val="sobjectk"/>
+                <w:rFonts w:ascii="Lucida Console" w:hAnsi="Lucida Console"/>
+                <w:b/>
+                <w:bCs/>
+                <w:color w:val="36393B"/>
+                <w:sz w:val="20"/>
+                <w:szCs w:val="20"/>
+                <w:bdr w:val="none" w:sz="0" w:space="0" w:color="auto" w:frame="1"/>
+                <w:lang w:val="en-US"/>
+              </w:rPr>
+              <w:t>"value"</w:t>
+            </w:r>
+            <w:r>
+              <w:rPr>
+                <w:rStyle w:val="scolon"/>
+                <w:rFonts w:ascii="Lucida Console" w:hAnsi="Lucida Console"/>
+                <w:color w:val="333333"/>
+                <w:sz w:val="20"/>
+                <w:szCs w:val="20"/>
+                <w:bdr w:val="none" w:sz="0" w:space="0" w:color="auto" w:frame="1"/>
+                <w:lang w:val="en-US"/>
+              </w:rPr>
+              <w:t>:</w:t>
+            </w:r>
+            <w:r>
+              <w:rPr>
+                <w:rStyle w:val="sobjectv"/>
+                <w:rFonts w:ascii="Lucida Console" w:hAnsi="Lucida Console"/>
+                <w:color w:val="000000"/>
+                <w:sz w:val="20"/>
+                <w:szCs w:val="20"/>
+                <w:bdr w:val="none" w:sz="0" w:space="0" w:color="auto" w:frame="1"/>
+                <w:lang w:val="en-US"/>
+              </w:rPr>
+              <w:t>8.0</w:t>
+            </w:r>
+            <w:r>
+              <w:rPr>
+                <w:rStyle w:val="scomma"/>
+                <w:rFonts w:ascii="Lucida Console" w:hAnsi="Lucida Console"/>
+                <w:color w:val="333333"/>
+                <w:sz w:val="20"/>
+                <w:szCs w:val="20"/>
+                <w:bdr w:val="none" w:sz="0" w:space="0" w:color="auto" w:frame="1"/>
+                <w:lang w:val="en-US"/>
+              </w:rPr>
+              <w:t>,</w:t>
+            </w:r>
+            <w:r>
+              <w:rPr>
+                <w:rFonts w:ascii="Lucida Console" w:hAnsi="Lucida Console"/>
+                <w:color w:val="000000"/>
+                <w:sz w:val="20"/>
+                <w:szCs w:val="20"/>
+                <w:lang w:val="en-US"/>
+              </w:rPr>
+              <w:br/>
+            </w:r>
+            <w:r>
+              <w:rPr>
+                <w:rFonts w:ascii="Lucida Console" w:hAnsi="Lucida Console"/>
+                <w:color w:val="000000"/>
+                <w:sz w:val="20"/>
+                <w:szCs w:val="20"/>
+                <w:bdr w:val="none" w:sz="0" w:space="0" w:color="auto" w:frame="1"/>
+                <w:lang w:val="en-US"/>
+              </w:rPr>
+              <w:t>            </w:t>
+            </w:r>
+            <w:r>
+              <w:rPr>
+                <w:rStyle w:val="sobjectk"/>
+                <w:rFonts w:ascii="Lucida Console" w:hAnsi="Lucida Console"/>
+                <w:b/>
+                <w:bCs/>
+                <w:color w:val="36393B"/>
+                <w:sz w:val="20"/>
+                <w:szCs w:val="20"/>
+                <w:bdr w:val="none" w:sz="0" w:space="0" w:color="auto" w:frame="1"/>
+                <w:lang w:val="en-US"/>
+              </w:rPr>
+              <w:t>"key"</w:t>
+            </w:r>
+            <w:r>
+              <w:rPr>
+                <w:rStyle w:val="scolon"/>
+                <w:rFonts w:ascii="Lucida Console" w:hAnsi="Lucida Console"/>
+                <w:color w:val="333333"/>
+                <w:sz w:val="20"/>
+                <w:szCs w:val="20"/>
+                <w:bdr w:val="none" w:sz="0" w:space="0" w:color="auto" w:frame="1"/>
+                <w:lang w:val="en-US"/>
+              </w:rPr>
+              <w:t>:</w:t>
+            </w:r>
+            <w:r>
+              <w:rPr>
+                <w:rStyle w:val="sobjectv"/>
+                <w:rFonts w:ascii="Lucida Console" w:hAnsi="Lucida Console"/>
+                <w:color w:val="000000"/>
+                <w:sz w:val="20"/>
+                <w:szCs w:val="20"/>
+                <w:bdr w:val="none" w:sz="0" w:space="0" w:color="auto" w:frame="1"/>
+                <w:lang w:val="en-US"/>
+              </w:rPr>
+              <w:t>"BILLABLE_PERFORMANCE"</w:t>
+            </w:r>
+            <w:r>
+              <w:rPr>
+                <w:rFonts w:ascii="Lucida Console" w:hAnsi="Lucida Console"/>
+                <w:color w:val="000000"/>
+                <w:sz w:val="20"/>
+                <w:szCs w:val="20"/>
+                <w:lang w:val="en-US"/>
+              </w:rPr>
+              <w:br/>
+            </w:r>
+            <w:r>
+              <w:rPr>
+                <w:rFonts w:ascii="Lucida Console" w:hAnsi="Lucida Console"/>
+                <w:color w:val="000000"/>
+                <w:sz w:val="20"/>
+                <w:szCs w:val="20"/>
+                <w:bdr w:val="none" w:sz="0" w:space="0" w:color="auto" w:frame="1"/>
+                <w:lang w:val="en-US"/>
+              </w:rPr>
+              <w:t>         </w:t>
+            </w:r>
+            <w:r>
+              <w:rPr>
+                <w:rStyle w:val="sbrace"/>
+                <w:rFonts w:ascii="Lucida Console" w:hAnsi="Lucida Console"/>
+                <w:color w:val="666666"/>
+                <w:sz w:val="20"/>
+                <w:szCs w:val="20"/>
+                <w:bdr w:val="none" w:sz="0" w:space="0" w:color="auto" w:frame="1"/>
+                <w:lang w:val="en-US"/>
+              </w:rPr>
+              <w:t>}</w:t>
+            </w:r>
+            <w:r>
+              <w:rPr>
+                <w:rFonts w:ascii="Lucida Console" w:hAnsi="Lucida Console"/>
+                <w:color w:val="000000"/>
+                <w:sz w:val="20"/>
+                <w:szCs w:val="20"/>
+                <w:lang w:val="en-US"/>
+              </w:rPr>
+              <w:br/>
+            </w:r>
+            <w:r>
+              <w:rPr>
+                <w:rFonts w:ascii="Lucida Console" w:hAnsi="Lucida Console"/>
+                <w:color w:val="000000"/>
+                <w:sz w:val="20"/>
+                <w:szCs w:val="20"/>
+                <w:bdr w:val="none" w:sz="0" w:space="0" w:color="auto" w:frame="1"/>
+                <w:lang w:val="en-US"/>
+              </w:rPr>
+              <w:t>      </w:t>
+            </w:r>
+            <w:r>
+              <w:rPr>
+                <w:rStyle w:val="sbracket"/>
+                <w:rFonts w:ascii="Lucida Console" w:hAnsi="Lucida Console"/>
+                <w:color w:val="666666"/>
+                <w:sz w:val="20"/>
+                <w:szCs w:val="20"/>
+                <w:bdr w:val="none" w:sz="0" w:space="0" w:color="auto" w:frame="1"/>
+                <w:lang w:val="en-US"/>
+              </w:rPr>
+              <w:t>]</w:t>
+            </w:r>
+            <w:r>
+              <w:rPr>
+                <w:rFonts w:ascii="Lucida Console" w:hAnsi="Lucida Console"/>
+                <w:color w:val="000000"/>
+                <w:sz w:val="20"/>
+                <w:szCs w:val="20"/>
+                <w:lang w:val="en-US"/>
+              </w:rPr>
+              <w:br/>
+            </w:r>
+            <w:r>
+              <w:rPr>
+                <w:rFonts w:ascii="Lucida Console" w:hAnsi="Lucida Console"/>
+                <w:color w:val="000000"/>
+                <w:sz w:val="20"/>
+                <w:szCs w:val="20"/>
+                <w:bdr w:val="none" w:sz="0" w:space="0" w:color="auto" w:frame="1"/>
+                <w:lang w:val="en-US"/>
+              </w:rPr>
+              <w:t>   </w:t>
+            </w:r>
+            <w:r>
+              <w:rPr>
+                <w:rStyle w:val="sbrace"/>
+                <w:rFonts w:ascii="Lucida Console" w:hAnsi="Lucida Console"/>
+                <w:color w:val="666666"/>
+                <w:sz w:val="20"/>
+                <w:szCs w:val="20"/>
+                <w:bdr w:val="none" w:sz="0" w:space="0" w:color="auto" w:frame="1"/>
+                <w:lang w:val="en-US"/>
+              </w:rPr>
+              <w:t>}</w:t>
+            </w:r>
+            <w:r>
+              <w:rPr>
+                <w:rStyle w:val="scomma"/>
+                <w:rFonts w:ascii="Lucida Console" w:hAnsi="Lucida Console"/>
+                <w:color w:val="333333"/>
+                <w:sz w:val="20"/>
+                <w:szCs w:val="20"/>
+                <w:bdr w:val="none" w:sz="0" w:space="0" w:color="auto" w:frame="1"/>
+                <w:lang w:val="en-US"/>
+              </w:rPr>
+              <w:t>,</w:t>
+            </w:r>
+            <w:r>
+              <w:rPr>
+                <w:rFonts w:ascii="Lucida Console" w:hAnsi="Lucida Console"/>
+                <w:color w:val="000000"/>
+                <w:sz w:val="20"/>
+                <w:szCs w:val="20"/>
+                <w:lang w:val="en-US"/>
+              </w:rPr>
+              <w:br/>
+            </w:r>
+            <w:r>
+              <w:rPr>
+                <w:rFonts w:ascii="Lucida Console" w:hAnsi="Lucida Console"/>
+                <w:color w:val="000000"/>
+                <w:sz w:val="20"/>
+                <w:szCs w:val="20"/>
+                <w:bdr w:val="none" w:sz="0" w:space="0" w:color="auto" w:frame="1"/>
+                <w:lang w:val="en-US"/>
+              </w:rPr>
+              <w:t>   </w:t>
+            </w:r>
+            <w:r>
+              <w:rPr>
+                <w:rStyle w:val="sbrace"/>
+                <w:rFonts w:ascii="Lucida Console" w:hAnsi="Lucida Console"/>
+                <w:color w:val="666666"/>
+                <w:sz w:val="20"/>
+                <w:szCs w:val="20"/>
+                <w:bdr w:val="none" w:sz="0" w:space="0" w:color="auto" w:frame="1"/>
+                <w:lang w:val="en-US"/>
+              </w:rPr>
+              <w:t>{</w:t>
+            </w:r>
+            <w:r>
+              <w:rPr>
+                <w:rFonts w:ascii="Lucida Console" w:hAnsi="Lucida Console"/>
+                <w:color w:val="000000"/>
+                <w:sz w:val="20"/>
+                <w:szCs w:val="20"/>
+                <w:lang w:val="en-US"/>
+              </w:rPr>
+              <w:br/>
+            </w:r>
+            <w:r>
+              <w:rPr>
+                <w:rFonts w:ascii="Lucida Console" w:hAnsi="Lucida Console"/>
+                <w:color w:val="000000"/>
+                <w:sz w:val="20"/>
+                <w:szCs w:val="20"/>
+                <w:bdr w:val="none" w:sz="0" w:space="0" w:color="auto" w:frame="1"/>
+                <w:lang w:val="en-US"/>
+              </w:rPr>
+              <w:t>      </w:t>
+            </w:r>
+            <w:r>
+              <w:rPr>
+                <w:rStyle w:val="sobjectk"/>
+                <w:rFonts w:ascii="Lucida Console" w:hAnsi="Lucida Console"/>
+                <w:b/>
+                <w:bCs/>
+                <w:color w:val="36393B"/>
+                <w:sz w:val="20"/>
+                <w:szCs w:val="20"/>
+                <w:bdr w:val="none" w:sz="0" w:space="0" w:color="auto" w:frame="1"/>
+                <w:lang w:val="en-US"/>
+              </w:rPr>
+              <w:t>"date"</w:t>
+            </w:r>
+            <w:r>
+              <w:rPr>
+                <w:rStyle w:val="scolon"/>
+                <w:rFonts w:ascii="Lucida Console" w:hAnsi="Lucida Console"/>
+                <w:color w:val="333333"/>
+                <w:sz w:val="20"/>
+                <w:szCs w:val="20"/>
+                <w:bdr w:val="none" w:sz="0" w:space="0" w:color="auto" w:frame="1"/>
+                <w:lang w:val="en-US"/>
+              </w:rPr>
+              <w:t>:</w:t>
+            </w:r>
+            <w:r>
+              <w:rPr>
+                <w:rStyle w:val="sobjectv"/>
+                <w:rFonts w:ascii="Lucida Console" w:hAnsi="Lucida Console"/>
+                <w:color w:val="000000"/>
+                <w:sz w:val="20"/>
+                <w:szCs w:val="20"/>
+                <w:bdr w:val="none" w:sz="0" w:space="0" w:color="auto" w:frame="1"/>
+                <w:lang w:val="en-US"/>
+              </w:rPr>
+              <w:t>"1-2013"</w:t>
+            </w:r>
+            <w:r>
+              <w:rPr>
+                <w:rStyle w:val="scomma"/>
+                <w:rFonts w:ascii="Lucida Console" w:hAnsi="Lucida Console"/>
+                <w:color w:val="333333"/>
+                <w:sz w:val="20"/>
+                <w:szCs w:val="20"/>
+                <w:bdr w:val="none" w:sz="0" w:space="0" w:color="auto" w:frame="1"/>
+                <w:lang w:val="en-US"/>
+              </w:rPr>
+              <w:t>,</w:t>
+            </w:r>
+            <w:r>
+              <w:rPr>
+                <w:rFonts w:ascii="Lucida Console" w:hAnsi="Lucida Console"/>
+                <w:color w:val="000000"/>
+                <w:sz w:val="20"/>
+                <w:szCs w:val="20"/>
+                <w:lang w:val="en-US"/>
+              </w:rPr>
+              <w:br/>
+            </w:r>
+            <w:r>
+              <w:rPr>
+                <w:rFonts w:ascii="Lucida Console" w:hAnsi="Lucida Console"/>
+                <w:color w:val="000000"/>
+                <w:sz w:val="20"/>
+                <w:szCs w:val="20"/>
+                <w:bdr w:val="none" w:sz="0" w:space="0" w:color="auto" w:frame="1"/>
+                <w:lang w:val="en-US"/>
+              </w:rPr>
+              <w:t>      </w:t>
+            </w:r>
+            <w:r>
+              <w:rPr>
+                <w:rStyle w:val="sobjectk"/>
+                <w:rFonts w:ascii="Lucida Console" w:hAnsi="Lucida Console"/>
+                <w:b/>
+                <w:bCs/>
+                <w:color w:val="36393B"/>
+                <w:sz w:val="20"/>
+                <w:szCs w:val="20"/>
+                <w:bdr w:val="none" w:sz="0" w:space="0" w:color="auto" w:frame="1"/>
+                <w:lang w:val="en-US"/>
+              </w:rPr>
+              <w:t>"</w:t>
+            </w:r>
+            <w:proofErr w:type="spellStart"/>
+            <w:r>
+              <w:rPr>
+                <w:rStyle w:val="sobjectk"/>
+                <w:rFonts w:ascii="Lucida Console" w:hAnsi="Lucida Console"/>
+                <w:b/>
+                <w:bCs/>
+                <w:color w:val="36393B"/>
+                <w:sz w:val="20"/>
+                <w:szCs w:val="20"/>
+                <w:bdr w:val="none" w:sz="0" w:space="0" w:color="auto" w:frame="1"/>
+                <w:lang w:val="en-US"/>
+              </w:rPr>
+              <w:t>keyFigures</w:t>
+            </w:r>
+            <w:proofErr w:type="spellEnd"/>
+            <w:r>
+              <w:rPr>
+                <w:rStyle w:val="sobjectk"/>
+                <w:rFonts w:ascii="Lucida Console" w:hAnsi="Lucida Console"/>
+                <w:b/>
+                <w:bCs/>
+                <w:color w:val="36393B"/>
+                <w:sz w:val="20"/>
+                <w:szCs w:val="20"/>
+                <w:bdr w:val="none" w:sz="0" w:space="0" w:color="auto" w:frame="1"/>
+                <w:lang w:val="en-US"/>
+              </w:rPr>
+              <w:t>"</w:t>
+            </w:r>
+            <w:r>
+              <w:rPr>
+                <w:rStyle w:val="scolon"/>
+                <w:rFonts w:ascii="Lucida Console" w:hAnsi="Lucida Console"/>
+                <w:color w:val="333333"/>
+                <w:sz w:val="20"/>
+                <w:szCs w:val="20"/>
+                <w:bdr w:val="none" w:sz="0" w:space="0" w:color="auto" w:frame="1"/>
+                <w:lang w:val="en-US"/>
+              </w:rPr>
+              <w:t>:</w:t>
+            </w:r>
+            <w:r>
+              <w:rPr>
+                <w:rStyle w:val="sbracket"/>
+                <w:rFonts w:ascii="Lucida Console" w:hAnsi="Lucida Console"/>
+                <w:color w:val="666666"/>
+                <w:sz w:val="20"/>
+                <w:szCs w:val="20"/>
+                <w:bdr w:val="none" w:sz="0" w:space="0" w:color="auto" w:frame="1"/>
+                <w:lang w:val="en-US"/>
+              </w:rPr>
+              <w:t>[</w:t>
+            </w:r>
+            <w:r>
+              <w:rPr>
+                <w:rFonts w:ascii="Lucida Console" w:hAnsi="Lucida Console"/>
+                <w:color w:val="000000"/>
+                <w:sz w:val="20"/>
+                <w:szCs w:val="20"/>
+                <w:lang w:val="en-US"/>
+              </w:rPr>
+              <w:br/>
+            </w:r>
+            <w:r>
+              <w:rPr>
+                <w:rFonts w:ascii="Lucida Console" w:hAnsi="Lucida Console"/>
+                <w:color w:val="000000"/>
+                <w:sz w:val="20"/>
+                <w:szCs w:val="20"/>
+                <w:bdr w:val="none" w:sz="0" w:space="0" w:color="auto" w:frame="1"/>
+                <w:lang w:val="en-US"/>
+              </w:rPr>
+              <w:t>         </w:t>
+            </w:r>
+            <w:r>
+              <w:rPr>
+                <w:rStyle w:val="sbrace"/>
+                <w:rFonts w:ascii="Lucida Console" w:hAnsi="Lucida Console"/>
+                <w:color w:val="666666"/>
+                <w:sz w:val="20"/>
+                <w:szCs w:val="20"/>
+                <w:bdr w:val="none" w:sz="0" w:space="0" w:color="auto" w:frame="1"/>
+                <w:lang w:val="en-US"/>
+              </w:rPr>
+              <w:t>{</w:t>
+            </w:r>
+            <w:r>
+              <w:rPr>
+                <w:rFonts w:ascii="Lucida Console" w:hAnsi="Lucida Console"/>
+                <w:color w:val="000000"/>
+                <w:sz w:val="20"/>
+                <w:szCs w:val="20"/>
+                <w:lang w:val="en-US"/>
+              </w:rPr>
+              <w:br/>
+            </w:r>
+            <w:r>
+              <w:rPr>
+                <w:rFonts w:ascii="Lucida Console" w:hAnsi="Lucida Console"/>
+                <w:color w:val="000000"/>
+                <w:sz w:val="20"/>
+                <w:szCs w:val="20"/>
+                <w:bdr w:val="none" w:sz="0" w:space="0" w:color="auto" w:frame="1"/>
+                <w:lang w:val="en-US"/>
+              </w:rPr>
+              <w:t>            </w:t>
+            </w:r>
+            <w:r>
+              <w:rPr>
+                <w:rStyle w:val="sobjectk"/>
+                <w:rFonts w:ascii="Lucida Console" w:hAnsi="Lucida Console"/>
+                <w:b/>
+                <w:bCs/>
+                <w:color w:val="36393B"/>
+                <w:sz w:val="20"/>
+                <w:szCs w:val="20"/>
+                <w:bdr w:val="none" w:sz="0" w:space="0" w:color="auto" w:frame="1"/>
+                <w:lang w:val="en-US"/>
+              </w:rPr>
+              <w:t>"measure"</w:t>
+            </w:r>
+            <w:r>
+              <w:rPr>
+                <w:rStyle w:val="scolon"/>
+                <w:rFonts w:ascii="Lucida Console" w:hAnsi="Lucida Console"/>
+                <w:color w:val="333333"/>
+                <w:sz w:val="20"/>
+                <w:szCs w:val="20"/>
+                <w:bdr w:val="none" w:sz="0" w:space="0" w:color="auto" w:frame="1"/>
+                <w:lang w:val="en-US"/>
+              </w:rPr>
+              <w:t>:</w:t>
+            </w:r>
+            <w:r>
+              <w:rPr>
+                <w:rStyle w:val="sobjectv"/>
+                <w:rFonts w:ascii="Lucida Console" w:hAnsi="Lucida Console"/>
+                <w:color w:val="000000"/>
+                <w:sz w:val="20"/>
+                <w:szCs w:val="20"/>
+                <w:bdr w:val="none" w:sz="0" w:space="0" w:color="auto" w:frame="1"/>
+                <w:lang w:val="en-US"/>
+              </w:rPr>
+              <w:t>"RATIO"</w:t>
+            </w:r>
+            <w:r>
+              <w:rPr>
+                <w:rStyle w:val="scomma"/>
+                <w:rFonts w:ascii="Lucida Console" w:hAnsi="Lucida Console"/>
+                <w:color w:val="333333"/>
+                <w:sz w:val="20"/>
+                <w:szCs w:val="20"/>
+                <w:bdr w:val="none" w:sz="0" w:space="0" w:color="auto" w:frame="1"/>
+                <w:lang w:val="en-US"/>
+              </w:rPr>
+              <w:t>,</w:t>
+            </w:r>
+            <w:r>
+              <w:rPr>
+                <w:rFonts w:ascii="Lucida Console" w:hAnsi="Lucida Console"/>
+                <w:color w:val="000000"/>
+                <w:sz w:val="20"/>
+                <w:szCs w:val="20"/>
+                <w:lang w:val="en-US"/>
+              </w:rPr>
+              <w:br/>
+            </w:r>
+            <w:r>
+              <w:rPr>
+                <w:rFonts w:ascii="Lucida Console" w:hAnsi="Lucida Console"/>
+                <w:color w:val="000000"/>
+                <w:sz w:val="20"/>
+                <w:szCs w:val="20"/>
+                <w:bdr w:val="none" w:sz="0" w:space="0" w:color="auto" w:frame="1"/>
+                <w:lang w:val="en-US"/>
+              </w:rPr>
+              <w:t>            </w:t>
+            </w:r>
+            <w:r>
+              <w:rPr>
+                <w:rStyle w:val="sobjectk"/>
+                <w:rFonts w:ascii="Lucida Console" w:hAnsi="Lucida Console"/>
+                <w:b/>
+                <w:bCs/>
+                <w:color w:val="36393B"/>
+                <w:sz w:val="20"/>
+                <w:szCs w:val="20"/>
+                <w:bdr w:val="none" w:sz="0" w:space="0" w:color="auto" w:frame="1"/>
+                <w:lang w:val="en-US"/>
+              </w:rPr>
+              <w:t>"value"</w:t>
+            </w:r>
+            <w:r>
+              <w:rPr>
+                <w:rStyle w:val="scolon"/>
+                <w:rFonts w:ascii="Lucida Console" w:hAnsi="Lucida Console"/>
+                <w:color w:val="333333"/>
+                <w:sz w:val="20"/>
+                <w:szCs w:val="20"/>
+                <w:bdr w:val="none" w:sz="0" w:space="0" w:color="auto" w:frame="1"/>
+                <w:lang w:val="en-US"/>
+              </w:rPr>
+              <w:t>:</w:t>
+            </w:r>
+            <w:r>
+              <w:rPr>
+                <w:rStyle w:val="sobjectv"/>
+                <w:rFonts w:ascii="Lucida Console" w:hAnsi="Lucida Console"/>
+                <w:color w:val="000000"/>
+                <w:sz w:val="20"/>
+                <w:szCs w:val="20"/>
+                <w:bdr w:val="none" w:sz="0" w:space="0" w:color="auto" w:frame="1"/>
+                <w:lang w:val="en-US"/>
+              </w:rPr>
+              <w:t>0.0</w:t>
+            </w:r>
+            <w:r>
+              <w:rPr>
+                <w:rStyle w:val="scomma"/>
+                <w:rFonts w:ascii="Lucida Console" w:hAnsi="Lucida Console"/>
+                <w:color w:val="333333"/>
+                <w:sz w:val="20"/>
+                <w:szCs w:val="20"/>
+                <w:bdr w:val="none" w:sz="0" w:space="0" w:color="auto" w:frame="1"/>
+                <w:lang w:val="en-US"/>
+              </w:rPr>
+              <w:t>,</w:t>
+            </w:r>
+            <w:r>
+              <w:rPr>
+                <w:rFonts w:ascii="Lucida Console" w:hAnsi="Lucida Console"/>
+                <w:color w:val="000000"/>
+                <w:sz w:val="20"/>
+                <w:szCs w:val="20"/>
+                <w:lang w:val="en-US"/>
+              </w:rPr>
+              <w:br/>
+            </w:r>
+            <w:r>
+              <w:rPr>
+                <w:rFonts w:ascii="Lucida Console" w:hAnsi="Lucida Console"/>
+                <w:color w:val="000000"/>
+                <w:sz w:val="20"/>
+                <w:szCs w:val="20"/>
+                <w:bdr w:val="none" w:sz="0" w:space="0" w:color="auto" w:frame="1"/>
+                <w:lang w:val="en-US"/>
+              </w:rPr>
+              <w:t>            </w:t>
+            </w:r>
+            <w:r>
+              <w:rPr>
+                <w:rStyle w:val="sobjectk"/>
+                <w:rFonts w:ascii="Lucida Console" w:hAnsi="Lucida Console"/>
+                <w:b/>
+                <w:bCs/>
+                <w:color w:val="36393B"/>
+                <w:sz w:val="20"/>
+                <w:szCs w:val="20"/>
+                <w:bdr w:val="none" w:sz="0" w:space="0" w:color="auto" w:frame="1"/>
+                <w:lang w:val="en-US"/>
+              </w:rPr>
+              <w:t>"key"</w:t>
+            </w:r>
+            <w:r>
+              <w:rPr>
+                <w:rStyle w:val="scolon"/>
+                <w:rFonts w:ascii="Lucida Console" w:hAnsi="Lucida Console"/>
+                <w:color w:val="333333"/>
+                <w:sz w:val="20"/>
+                <w:szCs w:val="20"/>
+                <w:bdr w:val="none" w:sz="0" w:space="0" w:color="auto" w:frame="1"/>
+                <w:lang w:val="en-US"/>
+              </w:rPr>
+              <w:t>:</w:t>
+            </w:r>
+            <w:r>
+              <w:rPr>
+                <w:rStyle w:val="sobjectv"/>
+                <w:rFonts w:ascii="Lucida Console" w:hAnsi="Lucida Console"/>
+                <w:color w:val="000000"/>
+                <w:sz w:val="20"/>
+                <w:szCs w:val="20"/>
+                <w:bdr w:val="none" w:sz="0" w:space="0" w:color="auto" w:frame="1"/>
+                <w:lang w:val="en-US"/>
+              </w:rPr>
+              <w:t>"WORKLOAD"</w:t>
+            </w:r>
+            <w:r>
+              <w:rPr>
+                <w:rFonts w:ascii="Lucida Console" w:hAnsi="Lucida Console"/>
+                <w:color w:val="000000"/>
+                <w:sz w:val="20"/>
+                <w:szCs w:val="20"/>
+                <w:lang w:val="en-US"/>
+              </w:rPr>
+              <w:br/>
+            </w:r>
+            <w:r>
+              <w:rPr>
+                <w:rFonts w:ascii="Lucida Console" w:hAnsi="Lucida Console"/>
+                <w:color w:val="000000"/>
+                <w:sz w:val="20"/>
+                <w:szCs w:val="20"/>
+                <w:bdr w:val="none" w:sz="0" w:space="0" w:color="auto" w:frame="1"/>
+                <w:lang w:val="en-US"/>
+              </w:rPr>
+              <w:t>         </w:t>
+            </w:r>
+            <w:r>
+              <w:rPr>
+                <w:rStyle w:val="sbrace"/>
+                <w:rFonts w:ascii="Lucida Console" w:hAnsi="Lucida Console"/>
+                <w:color w:val="666666"/>
+                <w:sz w:val="20"/>
+                <w:szCs w:val="20"/>
+                <w:bdr w:val="none" w:sz="0" w:space="0" w:color="auto" w:frame="1"/>
+                <w:lang w:val="en-US"/>
+              </w:rPr>
+              <w:t>}</w:t>
+            </w:r>
+            <w:r>
+              <w:rPr>
+                <w:rStyle w:val="scomma"/>
+                <w:rFonts w:ascii="Lucida Console" w:hAnsi="Lucida Console"/>
+                <w:color w:val="333333"/>
+                <w:sz w:val="20"/>
+                <w:szCs w:val="20"/>
+                <w:bdr w:val="none" w:sz="0" w:space="0" w:color="auto" w:frame="1"/>
+                <w:lang w:val="en-US"/>
+              </w:rPr>
+              <w:t>,</w:t>
+            </w:r>
+            <w:r>
+              <w:rPr>
+                <w:rFonts w:ascii="Lucida Console" w:hAnsi="Lucida Console"/>
+                <w:color w:val="000000"/>
+                <w:sz w:val="20"/>
+                <w:szCs w:val="20"/>
+                <w:lang w:val="en-US"/>
+              </w:rPr>
+              <w:br/>
+            </w:r>
+            <w:r>
+              <w:rPr>
+                <w:rFonts w:ascii="Lucida Console" w:hAnsi="Lucida Console"/>
+                <w:color w:val="000000"/>
+                <w:sz w:val="20"/>
+                <w:szCs w:val="20"/>
+                <w:bdr w:val="none" w:sz="0" w:space="0" w:color="auto" w:frame="1"/>
+                <w:lang w:val="en-US"/>
+              </w:rPr>
+              <w:t>         </w:t>
+            </w:r>
+            <w:r>
+              <w:rPr>
+                <w:rStyle w:val="sbrace"/>
+                <w:rFonts w:ascii="Lucida Console" w:hAnsi="Lucida Console"/>
+                <w:color w:val="666666"/>
+                <w:sz w:val="20"/>
+                <w:szCs w:val="20"/>
+                <w:bdr w:val="none" w:sz="0" w:space="0" w:color="auto" w:frame="1"/>
+                <w:lang w:val="en-US"/>
+              </w:rPr>
+              <w:t>{</w:t>
+            </w:r>
+            <w:r>
+              <w:rPr>
+                <w:rFonts w:ascii="Lucida Console" w:hAnsi="Lucida Console"/>
+                <w:color w:val="000000"/>
+                <w:sz w:val="20"/>
+                <w:szCs w:val="20"/>
+                <w:lang w:val="en-US"/>
+              </w:rPr>
+              <w:br/>
+            </w:r>
+            <w:r>
+              <w:rPr>
+                <w:rFonts w:ascii="Lucida Console" w:hAnsi="Lucida Console"/>
+                <w:color w:val="000000"/>
+                <w:sz w:val="20"/>
+                <w:szCs w:val="20"/>
+                <w:bdr w:val="none" w:sz="0" w:space="0" w:color="auto" w:frame="1"/>
+                <w:lang w:val="en-US"/>
+              </w:rPr>
+              <w:t>            </w:t>
+            </w:r>
+            <w:r>
+              <w:rPr>
+                <w:rStyle w:val="sobjectk"/>
+                <w:rFonts w:ascii="Lucida Console" w:hAnsi="Lucida Console"/>
+                <w:b/>
+                <w:bCs/>
+                <w:color w:val="36393B"/>
+                <w:sz w:val="20"/>
+                <w:szCs w:val="20"/>
+                <w:bdr w:val="none" w:sz="0" w:space="0" w:color="auto" w:frame="1"/>
+                <w:lang w:val="en-US"/>
+              </w:rPr>
+              <w:t>"measure"</w:t>
+            </w:r>
+            <w:r>
+              <w:rPr>
+                <w:rStyle w:val="scolon"/>
+                <w:rFonts w:ascii="Lucida Console" w:hAnsi="Lucida Console"/>
+                <w:color w:val="333333"/>
+                <w:sz w:val="20"/>
+                <w:szCs w:val="20"/>
+                <w:bdr w:val="none" w:sz="0" w:space="0" w:color="auto" w:frame="1"/>
+                <w:lang w:val="en-US"/>
+              </w:rPr>
+              <w:t>:</w:t>
+            </w:r>
+            <w:r>
+              <w:rPr>
+                <w:rStyle w:val="sobjectv"/>
+                <w:rFonts w:ascii="Lucida Console" w:hAnsi="Lucida Console"/>
+                <w:color w:val="000000"/>
+                <w:sz w:val="20"/>
+                <w:szCs w:val="20"/>
+                <w:bdr w:val="none" w:sz="0" w:space="0" w:color="auto" w:frame="1"/>
+                <w:lang w:val="en-US"/>
+              </w:rPr>
+              <w:t>"HOUR"</w:t>
+            </w:r>
+            <w:r>
+              <w:rPr>
+                <w:rStyle w:val="scomma"/>
+                <w:rFonts w:ascii="Lucida Console" w:hAnsi="Lucida Console"/>
+                <w:color w:val="333333"/>
+                <w:sz w:val="20"/>
+                <w:szCs w:val="20"/>
+                <w:bdr w:val="none" w:sz="0" w:space="0" w:color="auto" w:frame="1"/>
+                <w:lang w:val="en-US"/>
+              </w:rPr>
+              <w:t>,</w:t>
+            </w:r>
+            <w:r>
+              <w:rPr>
+                <w:rFonts w:ascii="Lucida Console" w:hAnsi="Lucida Console"/>
+                <w:color w:val="000000"/>
+                <w:sz w:val="20"/>
+                <w:szCs w:val="20"/>
+                <w:lang w:val="en-US"/>
+              </w:rPr>
+              <w:br/>
+            </w:r>
+            <w:r>
+              <w:rPr>
+                <w:rFonts w:ascii="Lucida Console" w:hAnsi="Lucida Console"/>
+                <w:color w:val="000000"/>
+                <w:sz w:val="20"/>
+                <w:szCs w:val="20"/>
+                <w:bdr w:val="none" w:sz="0" w:space="0" w:color="auto" w:frame="1"/>
+                <w:lang w:val="en-US"/>
+              </w:rPr>
+              <w:t>            </w:t>
+            </w:r>
+            <w:r>
+              <w:rPr>
+                <w:rStyle w:val="sobjectk"/>
+                <w:rFonts w:ascii="Lucida Console" w:hAnsi="Lucida Console"/>
+                <w:b/>
+                <w:bCs/>
+                <w:color w:val="36393B"/>
+                <w:sz w:val="20"/>
+                <w:szCs w:val="20"/>
+                <w:bdr w:val="none" w:sz="0" w:space="0" w:color="auto" w:frame="1"/>
+                <w:lang w:val="en-US"/>
+              </w:rPr>
+              <w:t>"value"</w:t>
+            </w:r>
+            <w:r>
+              <w:rPr>
+                <w:rStyle w:val="scolon"/>
+                <w:rFonts w:ascii="Lucida Console" w:hAnsi="Lucida Console"/>
+                <w:color w:val="333333"/>
+                <w:sz w:val="20"/>
+                <w:szCs w:val="20"/>
+                <w:bdr w:val="none" w:sz="0" w:space="0" w:color="auto" w:frame="1"/>
+                <w:lang w:val="en-US"/>
+              </w:rPr>
+              <w:t>:</w:t>
+            </w:r>
+            <w:r>
+              <w:rPr>
+                <w:rStyle w:val="sobjectv"/>
+                <w:rFonts w:ascii="Lucida Console" w:hAnsi="Lucida Console"/>
+                <w:color w:val="000000"/>
+                <w:sz w:val="20"/>
+                <w:szCs w:val="20"/>
+                <w:bdr w:val="none" w:sz="0" w:space="0" w:color="auto" w:frame="1"/>
+                <w:lang w:val="en-US"/>
+              </w:rPr>
+              <w:t>9.5</w:t>
+            </w:r>
+            <w:r>
+              <w:rPr>
+                <w:rStyle w:val="scomma"/>
+                <w:rFonts w:ascii="Lucida Console" w:hAnsi="Lucida Console"/>
+                <w:color w:val="333333"/>
+                <w:sz w:val="20"/>
+                <w:szCs w:val="20"/>
+                <w:bdr w:val="none" w:sz="0" w:space="0" w:color="auto" w:frame="1"/>
+                <w:lang w:val="en-US"/>
+              </w:rPr>
+              <w:t>,</w:t>
+            </w:r>
+            <w:r>
+              <w:rPr>
+                <w:rFonts w:ascii="Lucida Console" w:hAnsi="Lucida Console"/>
+                <w:color w:val="000000"/>
+                <w:sz w:val="20"/>
+                <w:szCs w:val="20"/>
+                <w:lang w:val="en-US"/>
+              </w:rPr>
+              <w:br/>
+            </w:r>
+            <w:r>
+              <w:rPr>
+                <w:rFonts w:ascii="Lucida Console" w:hAnsi="Lucida Console"/>
+                <w:color w:val="000000"/>
+                <w:sz w:val="20"/>
+                <w:szCs w:val="20"/>
+                <w:bdr w:val="none" w:sz="0" w:space="0" w:color="auto" w:frame="1"/>
+                <w:lang w:val="en-US"/>
+              </w:rPr>
+              <w:t>            </w:t>
+            </w:r>
+            <w:r>
+              <w:rPr>
+                <w:rStyle w:val="sobjectk"/>
+                <w:rFonts w:ascii="Lucida Console" w:hAnsi="Lucida Console"/>
+                <w:b/>
+                <w:bCs/>
+                <w:color w:val="36393B"/>
+                <w:sz w:val="20"/>
+                <w:szCs w:val="20"/>
+                <w:bdr w:val="none" w:sz="0" w:space="0" w:color="auto" w:frame="1"/>
+                <w:lang w:val="en-US"/>
+              </w:rPr>
+              <w:t>"key"</w:t>
+            </w:r>
+            <w:r>
+              <w:rPr>
+                <w:rStyle w:val="scolon"/>
+                <w:rFonts w:ascii="Lucida Console" w:hAnsi="Lucida Console"/>
+                <w:color w:val="333333"/>
+                <w:sz w:val="20"/>
+                <w:szCs w:val="20"/>
+                <w:bdr w:val="none" w:sz="0" w:space="0" w:color="auto" w:frame="1"/>
+                <w:lang w:val="en-US"/>
+              </w:rPr>
+              <w:t>:</w:t>
+            </w:r>
+            <w:r>
+              <w:rPr>
+                <w:rStyle w:val="sobjectv"/>
+                <w:rFonts w:ascii="Lucida Console" w:hAnsi="Lucida Console"/>
+                <w:color w:val="000000"/>
+                <w:sz w:val="20"/>
+                <w:szCs w:val="20"/>
+                <w:bdr w:val="none" w:sz="0" w:space="0" w:color="auto" w:frame="1"/>
+                <w:lang w:val="en-US"/>
+              </w:rPr>
+              <w:t>"PERFORMANCE"</w:t>
+            </w:r>
+            <w:r>
+              <w:rPr>
+                <w:rFonts w:ascii="Lucida Console" w:hAnsi="Lucida Console"/>
+                <w:color w:val="000000"/>
+                <w:sz w:val="20"/>
+                <w:szCs w:val="20"/>
+                <w:lang w:val="en-US"/>
+              </w:rPr>
+              <w:br/>
+            </w:r>
+            <w:r>
+              <w:rPr>
+                <w:rFonts w:ascii="Lucida Console" w:hAnsi="Lucida Console"/>
+                <w:color w:val="000000"/>
+                <w:sz w:val="20"/>
+                <w:szCs w:val="20"/>
+                <w:bdr w:val="none" w:sz="0" w:space="0" w:color="auto" w:frame="1"/>
+                <w:lang w:val="en-US"/>
+              </w:rPr>
+              <w:t>         </w:t>
+            </w:r>
+            <w:r>
+              <w:rPr>
+                <w:rStyle w:val="sbrace"/>
+                <w:rFonts w:ascii="Lucida Console" w:hAnsi="Lucida Console"/>
+                <w:color w:val="666666"/>
+                <w:sz w:val="20"/>
+                <w:szCs w:val="20"/>
+                <w:bdr w:val="none" w:sz="0" w:space="0" w:color="auto" w:frame="1"/>
+                <w:lang w:val="en-US"/>
+              </w:rPr>
+              <w:t>}</w:t>
+            </w:r>
+            <w:r>
+              <w:rPr>
+                <w:rStyle w:val="scomma"/>
+                <w:rFonts w:ascii="Lucida Console" w:hAnsi="Lucida Console"/>
+                <w:color w:val="333333"/>
+                <w:sz w:val="20"/>
+                <w:szCs w:val="20"/>
+                <w:bdr w:val="none" w:sz="0" w:space="0" w:color="auto" w:frame="1"/>
+                <w:lang w:val="en-US"/>
+              </w:rPr>
+              <w:t>,</w:t>
+            </w:r>
+            <w:r>
+              <w:rPr>
+                <w:rFonts w:ascii="Lucida Console" w:hAnsi="Lucida Console"/>
+                <w:color w:val="000000"/>
+                <w:sz w:val="20"/>
+                <w:szCs w:val="20"/>
+                <w:lang w:val="en-US"/>
+              </w:rPr>
+              <w:br/>
+            </w:r>
+            <w:r>
+              <w:rPr>
+                <w:rFonts w:ascii="Lucida Console" w:hAnsi="Lucida Console"/>
+                <w:color w:val="000000"/>
+                <w:sz w:val="20"/>
+                <w:szCs w:val="20"/>
+                <w:bdr w:val="none" w:sz="0" w:space="0" w:color="auto" w:frame="1"/>
+                <w:lang w:val="en-US"/>
+              </w:rPr>
+              <w:t>         </w:t>
+            </w:r>
+            <w:r>
+              <w:rPr>
+                <w:rStyle w:val="sbrace"/>
+                <w:rFonts w:ascii="Lucida Console" w:hAnsi="Lucida Console"/>
+                <w:color w:val="666666"/>
+                <w:sz w:val="20"/>
+                <w:szCs w:val="20"/>
+                <w:bdr w:val="none" w:sz="0" w:space="0" w:color="auto" w:frame="1"/>
+                <w:lang w:val="en-US"/>
+              </w:rPr>
+              <w:t>{</w:t>
+            </w:r>
+            <w:r>
+              <w:rPr>
+                <w:rFonts w:ascii="Lucida Console" w:hAnsi="Lucida Console"/>
+                <w:color w:val="000000"/>
+                <w:sz w:val="20"/>
+                <w:szCs w:val="20"/>
+                <w:lang w:val="en-US"/>
+              </w:rPr>
+              <w:br/>
+            </w:r>
+            <w:r>
+              <w:rPr>
+                <w:rFonts w:ascii="Lucida Console" w:hAnsi="Lucida Console"/>
+                <w:color w:val="000000"/>
+                <w:sz w:val="20"/>
+                <w:szCs w:val="20"/>
+                <w:bdr w:val="none" w:sz="0" w:space="0" w:color="auto" w:frame="1"/>
+                <w:lang w:val="en-US"/>
+              </w:rPr>
+              <w:t>            </w:t>
+            </w:r>
+            <w:r>
+              <w:rPr>
+                <w:rStyle w:val="sobjectk"/>
+                <w:rFonts w:ascii="Lucida Console" w:hAnsi="Lucida Console"/>
+                <w:b/>
+                <w:bCs/>
+                <w:color w:val="36393B"/>
+                <w:sz w:val="20"/>
+                <w:szCs w:val="20"/>
+                <w:bdr w:val="none" w:sz="0" w:space="0" w:color="auto" w:frame="1"/>
+                <w:lang w:val="en-US"/>
+              </w:rPr>
+              <w:t>"measure"</w:t>
+            </w:r>
+            <w:r>
+              <w:rPr>
+                <w:rStyle w:val="scolon"/>
+                <w:rFonts w:ascii="Lucida Console" w:hAnsi="Lucida Console"/>
+                <w:color w:val="333333"/>
+                <w:sz w:val="20"/>
+                <w:szCs w:val="20"/>
+                <w:bdr w:val="none" w:sz="0" w:space="0" w:color="auto" w:frame="1"/>
+                <w:lang w:val="en-US"/>
+              </w:rPr>
+              <w:t>:</w:t>
+            </w:r>
+            <w:r>
+              <w:rPr>
+                <w:rStyle w:val="sobjectv"/>
+                <w:rFonts w:ascii="Lucida Console" w:hAnsi="Lucida Console"/>
+                <w:color w:val="000000"/>
+                <w:sz w:val="20"/>
+                <w:szCs w:val="20"/>
+                <w:bdr w:val="none" w:sz="0" w:space="0" w:color="auto" w:frame="1"/>
+                <w:lang w:val="en-US"/>
+              </w:rPr>
+              <w:t>"HOUR"</w:t>
+            </w:r>
+            <w:r>
+              <w:rPr>
+                <w:rStyle w:val="scomma"/>
+                <w:rFonts w:ascii="Lucida Console" w:hAnsi="Lucida Console"/>
+                <w:color w:val="333333"/>
+                <w:sz w:val="20"/>
+                <w:szCs w:val="20"/>
+                <w:bdr w:val="none" w:sz="0" w:space="0" w:color="auto" w:frame="1"/>
+                <w:lang w:val="en-US"/>
+              </w:rPr>
+              <w:t>,</w:t>
+            </w:r>
+            <w:r>
+              <w:rPr>
+                <w:rFonts w:ascii="Lucida Console" w:hAnsi="Lucida Console"/>
+                <w:color w:val="000000"/>
+                <w:sz w:val="20"/>
+                <w:szCs w:val="20"/>
+                <w:lang w:val="en-US"/>
+              </w:rPr>
+              <w:br/>
+            </w:r>
+            <w:r>
+              <w:rPr>
+                <w:rFonts w:ascii="Lucida Console" w:hAnsi="Lucida Console"/>
+                <w:color w:val="000000"/>
+                <w:sz w:val="20"/>
+                <w:szCs w:val="20"/>
+                <w:bdr w:val="none" w:sz="0" w:space="0" w:color="auto" w:frame="1"/>
+                <w:lang w:val="en-US"/>
+              </w:rPr>
+              <w:t>            </w:t>
+            </w:r>
+            <w:r>
+              <w:rPr>
+                <w:rStyle w:val="sobjectk"/>
+                <w:rFonts w:ascii="Lucida Console" w:hAnsi="Lucida Console"/>
+                <w:b/>
+                <w:bCs/>
+                <w:color w:val="36393B"/>
+                <w:sz w:val="20"/>
+                <w:szCs w:val="20"/>
+                <w:bdr w:val="none" w:sz="0" w:space="0" w:color="auto" w:frame="1"/>
+                <w:lang w:val="en-US"/>
+              </w:rPr>
+              <w:t>"value"</w:t>
+            </w:r>
+            <w:r>
+              <w:rPr>
+                <w:rStyle w:val="scolon"/>
+                <w:rFonts w:ascii="Lucida Console" w:hAnsi="Lucida Console"/>
+                <w:color w:val="333333"/>
+                <w:sz w:val="20"/>
+                <w:szCs w:val="20"/>
+                <w:bdr w:val="none" w:sz="0" w:space="0" w:color="auto" w:frame="1"/>
+                <w:lang w:val="en-US"/>
+              </w:rPr>
+              <w:t>:</w:t>
+            </w:r>
+            <w:r>
+              <w:rPr>
+                <w:rStyle w:val="sobjectv"/>
+                <w:rFonts w:ascii="Lucida Console" w:hAnsi="Lucida Console"/>
+                <w:color w:val="000000"/>
+                <w:sz w:val="20"/>
+                <w:szCs w:val="20"/>
+                <w:bdr w:val="none" w:sz="0" w:space="0" w:color="auto" w:frame="1"/>
+                <w:lang w:val="en-US"/>
+              </w:rPr>
+              <w:t>0.0</w:t>
+            </w:r>
+            <w:r>
+              <w:rPr>
+                <w:rStyle w:val="scomma"/>
+                <w:rFonts w:ascii="Lucida Console" w:hAnsi="Lucida Console"/>
+                <w:color w:val="333333"/>
+                <w:sz w:val="20"/>
+                <w:szCs w:val="20"/>
+                <w:bdr w:val="none" w:sz="0" w:space="0" w:color="auto" w:frame="1"/>
+                <w:lang w:val="en-US"/>
+              </w:rPr>
+              <w:t>,</w:t>
+            </w:r>
+            <w:r>
+              <w:rPr>
+                <w:rFonts w:ascii="Lucida Console" w:hAnsi="Lucida Console"/>
+                <w:color w:val="000000"/>
+                <w:sz w:val="20"/>
+                <w:szCs w:val="20"/>
+                <w:lang w:val="en-US"/>
+              </w:rPr>
+              <w:br/>
+            </w:r>
+            <w:r>
+              <w:rPr>
+                <w:rFonts w:ascii="Lucida Console" w:hAnsi="Lucida Console"/>
+                <w:color w:val="000000"/>
+                <w:sz w:val="20"/>
+                <w:szCs w:val="20"/>
+                <w:bdr w:val="none" w:sz="0" w:space="0" w:color="auto" w:frame="1"/>
+                <w:lang w:val="en-US"/>
+              </w:rPr>
+              <w:t>            </w:t>
+            </w:r>
+            <w:r>
+              <w:rPr>
+                <w:rStyle w:val="sobjectk"/>
+                <w:rFonts w:ascii="Lucida Console" w:hAnsi="Lucida Console"/>
+                <w:b/>
+                <w:bCs/>
+                <w:color w:val="36393B"/>
+                <w:sz w:val="20"/>
+                <w:szCs w:val="20"/>
+                <w:bdr w:val="none" w:sz="0" w:space="0" w:color="auto" w:frame="1"/>
+                <w:lang w:val="en-US"/>
+              </w:rPr>
+              <w:t>"key"</w:t>
+            </w:r>
+            <w:r>
+              <w:rPr>
+                <w:rStyle w:val="scolon"/>
+                <w:rFonts w:ascii="Lucida Console" w:hAnsi="Lucida Console"/>
+                <w:color w:val="333333"/>
+                <w:sz w:val="20"/>
+                <w:szCs w:val="20"/>
+                <w:bdr w:val="none" w:sz="0" w:space="0" w:color="auto" w:frame="1"/>
+                <w:lang w:val="en-US"/>
+              </w:rPr>
+              <w:t>:</w:t>
+            </w:r>
+            <w:r>
+              <w:rPr>
+                <w:rStyle w:val="sobjectv"/>
+                <w:rFonts w:ascii="Lucida Console" w:hAnsi="Lucida Console"/>
+                <w:color w:val="000000"/>
+                <w:sz w:val="20"/>
+                <w:szCs w:val="20"/>
+                <w:bdr w:val="none" w:sz="0" w:space="0" w:color="auto" w:frame="1"/>
+                <w:lang w:val="en-US"/>
+              </w:rPr>
+              <w:t>"BILLABLE_PERFORMANCE"</w:t>
+            </w:r>
+            <w:r>
+              <w:rPr>
+                <w:rFonts w:ascii="Lucida Console" w:hAnsi="Lucida Console"/>
+                <w:color w:val="000000"/>
+                <w:sz w:val="20"/>
+                <w:szCs w:val="20"/>
+                <w:lang w:val="en-US"/>
+              </w:rPr>
+              <w:br/>
+            </w:r>
+            <w:r>
+              <w:rPr>
+                <w:rFonts w:ascii="Lucida Console" w:hAnsi="Lucida Console"/>
+                <w:color w:val="000000"/>
+                <w:sz w:val="20"/>
+                <w:szCs w:val="20"/>
+                <w:bdr w:val="none" w:sz="0" w:space="0" w:color="auto" w:frame="1"/>
+                <w:lang w:val="en-US"/>
+              </w:rPr>
+              <w:t>         </w:t>
+            </w:r>
+            <w:r>
+              <w:rPr>
+                <w:rStyle w:val="sbrace"/>
+                <w:rFonts w:ascii="Lucida Console" w:hAnsi="Lucida Console"/>
+                <w:color w:val="666666"/>
+                <w:sz w:val="20"/>
+                <w:szCs w:val="20"/>
+                <w:bdr w:val="none" w:sz="0" w:space="0" w:color="auto" w:frame="1"/>
+                <w:lang w:val="en-US"/>
+              </w:rPr>
+              <w:t>}</w:t>
+            </w:r>
+            <w:r>
+              <w:rPr>
+                <w:rFonts w:ascii="Lucida Console" w:hAnsi="Lucida Console"/>
+                <w:color w:val="000000"/>
+                <w:sz w:val="20"/>
+                <w:szCs w:val="20"/>
+                <w:lang w:val="en-US"/>
+              </w:rPr>
+              <w:br/>
+            </w:r>
+            <w:r>
+              <w:rPr>
+                <w:rFonts w:ascii="Lucida Console" w:hAnsi="Lucida Console"/>
+                <w:color w:val="000000"/>
+                <w:sz w:val="20"/>
+                <w:szCs w:val="20"/>
+                <w:bdr w:val="none" w:sz="0" w:space="0" w:color="auto" w:frame="1"/>
+                <w:lang w:val="en-US"/>
+              </w:rPr>
+              <w:t>      </w:t>
+            </w:r>
+            <w:r>
+              <w:rPr>
+                <w:rStyle w:val="sbracket"/>
+                <w:rFonts w:ascii="Lucida Console" w:hAnsi="Lucida Console"/>
+                <w:color w:val="666666"/>
+                <w:sz w:val="20"/>
+                <w:szCs w:val="20"/>
+                <w:bdr w:val="none" w:sz="0" w:space="0" w:color="auto" w:frame="1"/>
+                <w:lang w:val="en-US"/>
+              </w:rPr>
+              <w:t>]</w:t>
+            </w:r>
+            <w:r>
+              <w:rPr>
+                <w:rFonts w:ascii="Lucida Console" w:hAnsi="Lucida Console"/>
+                <w:color w:val="000000"/>
+                <w:sz w:val="20"/>
+                <w:szCs w:val="20"/>
+                <w:lang w:val="en-US"/>
+              </w:rPr>
+              <w:br/>
+            </w:r>
+            <w:r>
+              <w:rPr>
+                <w:rFonts w:ascii="Lucida Console" w:hAnsi="Lucida Console"/>
+                <w:color w:val="000000"/>
+                <w:sz w:val="20"/>
+                <w:szCs w:val="20"/>
+                <w:bdr w:val="none" w:sz="0" w:space="0" w:color="auto" w:frame="1"/>
+                <w:lang w:val="en-US"/>
+              </w:rPr>
+              <w:t>   </w:t>
+            </w:r>
+            <w:r>
+              <w:rPr>
+                <w:rStyle w:val="sbrace"/>
+                <w:rFonts w:ascii="Lucida Console" w:hAnsi="Lucida Console"/>
+                <w:color w:val="666666"/>
+                <w:sz w:val="20"/>
+                <w:szCs w:val="20"/>
+                <w:bdr w:val="none" w:sz="0" w:space="0" w:color="auto" w:frame="1"/>
+                <w:lang w:val="en-US"/>
+              </w:rPr>
+              <w:t>}</w:t>
+            </w:r>
+          </w:p>
+          <w:p>
+            <w:pPr>
+              <w:rPr>
+                <w:lang w:val="en-US"/>
+              </w:rPr>
+            </w:pPr>
+            <w:r>
+              <w:rPr>
+                <w:rStyle w:val="scomma"/>
+                <w:rFonts w:ascii="Lucida Console" w:hAnsi="Lucida Console"/>
+                <w:color w:val="333333"/>
+                <w:sz w:val="20"/>
+                <w:szCs w:val="20"/>
+                <w:bdr w:val="none" w:sz="0" w:space="0" w:color="auto" w:frame="1"/>
+              </w:rPr>
+              <w:t>]</w:t>
+            </w:r>
+          </w:p>
+        </w:tc>
+      </w:tr>
+    </w:tbl>
     <w:p>
       <w:pPr>
-        <w:cnfStyle w:val="001000100000"/>
+        <w:rPr>
+          <w:lang w:val="en-US"/>
+        </w:rPr>
       </w:pPr>
     </w:p>
     <w:sectPr>
@@ -5169,8 +6662,8 @@
       </w:tblCellMar>
     </w:tblPr>
   </w:style>
-  <w:style w:type="table" w:customStyle="1" w:styleId="LightShading">
-    <w:name w:val="Light Shading"/>
+  <w:style w:type="table" w:customStyle="1" w:styleId="LightShading1">
+    <w:name w:val="Light Shading1"/>
     <w:basedOn w:val="TableNormal"/>
     <w:uiPriority w:val="60"/>
     <w:rsid w:val="008175C4"/>
@@ -5272,8 +6765,8 @@
       </w:tcPr>
     </w:tblStylePr>
   </w:style>
-  <w:style w:type="table" w:customStyle="1" w:styleId="LightShading-Accent1">
-    <w:name w:val="Light Shading Accent 1"/>
+  <w:style w:type="table" w:customStyle="1" w:styleId="LightShading-Accent11">
+    <w:name w:val="Light Shading - Accent 11"/>
     <w:basedOn w:val="TableNormal"/>
     <w:uiPriority w:val="60"/>
     <w:rsid w:val="008175C4"/>
@@ -5581,8 +7074,8 @@
       </w:tcPr>
     </w:tblStylePr>
   </w:style>
-  <w:style w:type="table" w:customStyle="1" w:styleId="LightList">
-    <w:name w:val="Light List"/>
+  <w:style w:type="table" w:customStyle="1" w:styleId="LightList1">
+    <w:name w:val="Light List1"/>
     <w:basedOn w:val="TableNormal"/>
     <w:uiPriority w:val="61"/>
     <w:rsid w:val="003E6323"/>
@@ -6135,7 +7628,7 @@
 </file>
 
 <file path=customXml/itemProps1.xml><?xml version="1.0" encoding="utf-8"?>
-<ds:datastoreItem xmlns:ds="http://schemas.openxmlformats.org/officeDocument/2006/customXml" ds:itemID="{3EA5C9EC-CEAC-4D61-8D89-04497DBF6527}">
+<ds:datastoreItem xmlns:ds="http://schemas.openxmlformats.org/officeDocument/2006/customXml" ds:itemID="{D576713F-A6EB-4DA4-9F01-2BE882172193}">
   <ds:schemaRefs>
     <ds:schemaRef ds:uri="http://schemas.openxmlformats.org/officeDocument/2006/bibliography"/>
   </ds:schemaRefs>

</xml_diff>